<commit_message>
added abstract to report
</commit_message>
<xml_diff>
--- a/report_content.docx
+++ b/report_content.docx
@@ -1262,264 +1262,325 @@
           <w:tab w:val="left" w:pos="5955"/>
         </w:tabs>
         <w:spacing w:line="360" w:lineRule="auto"/>
-        <w:rPr>
-          <w:rFonts w:ascii="Times New Roman" w:hAnsi="Times New Roman" w:cs="Times New Roman"/>
-          <w:sz w:val="28"/>
-          <w:szCs w:val="28"/>
-        </w:rPr>
-      </w:pPr>
-    </w:p>
-    <w:p>
-      <w:pPr>
-        <w:tabs>
-          <w:tab w:val="center" w:pos="4680"/>
-          <w:tab w:val="left" w:pos="5955"/>
-        </w:tabs>
-        <w:spacing w:line="360" w:lineRule="auto"/>
-        <w:rPr>
-          <w:rFonts w:ascii="Times New Roman" w:hAnsi="Times New Roman" w:cs="Times New Roman"/>
-          <w:sz w:val="28"/>
-          <w:szCs w:val="28"/>
-        </w:rPr>
-      </w:pPr>
-    </w:p>
-    <w:p>
-      <w:pPr>
-        <w:tabs>
-          <w:tab w:val="center" w:pos="4680"/>
-          <w:tab w:val="left" w:pos="5955"/>
-        </w:tabs>
-        <w:spacing w:line="360" w:lineRule="auto"/>
-        <w:rPr>
-          <w:rFonts w:ascii="Times New Roman" w:hAnsi="Times New Roman" w:cs="Times New Roman"/>
-          <w:sz w:val="28"/>
-          <w:szCs w:val="28"/>
-        </w:rPr>
-      </w:pPr>
-    </w:p>
-    <w:p>
-      <w:pPr>
-        <w:tabs>
-          <w:tab w:val="center" w:pos="4680"/>
-          <w:tab w:val="left" w:pos="5955"/>
-        </w:tabs>
-        <w:spacing w:line="360" w:lineRule="auto"/>
-        <w:rPr>
-          <w:rFonts w:ascii="Times New Roman" w:hAnsi="Times New Roman" w:cs="Times New Roman"/>
-          <w:sz w:val="28"/>
-          <w:szCs w:val="28"/>
-        </w:rPr>
-      </w:pPr>
-    </w:p>
-    <w:p>
-      <w:pPr>
-        <w:tabs>
-          <w:tab w:val="center" w:pos="4680"/>
-          <w:tab w:val="left" w:pos="5955"/>
-        </w:tabs>
-        <w:spacing w:line="360" w:lineRule="auto"/>
-        <w:rPr>
-          <w:rFonts w:ascii="Times New Roman" w:hAnsi="Times New Roman" w:cs="Times New Roman"/>
-          <w:sz w:val="28"/>
-          <w:szCs w:val="28"/>
-        </w:rPr>
-      </w:pPr>
-    </w:p>
-    <w:p>
-      <w:pPr>
-        <w:tabs>
-          <w:tab w:val="center" w:pos="4680"/>
-          <w:tab w:val="left" w:pos="5955"/>
-        </w:tabs>
-        <w:spacing w:line="360" w:lineRule="auto"/>
-        <w:rPr>
-          <w:rFonts w:ascii="Times New Roman" w:hAnsi="Times New Roman" w:cs="Times New Roman"/>
-          <w:sz w:val="28"/>
-          <w:szCs w:val="28"/>
-        </w:rPr>
-      </w:pPr>
-    </w:p>
-    <w:p>
-      <w:pPr>
-        <w:tabs>
-          <w:tab w:val="center" w:pos="4680"/>
-          <w:tab w:val="left" w:pos="5955"/>
-        </w:tabs>
-        <w:spacing w:line="360" w:lineRule="auto"/>
-        <w:rPr>
-          <w:rFonts w:ascii="Times New Roman" w:hAnsi="Times New Roman" w:cs="Times New Roman"/>
-          <w:sz w:val="28"/>
-          <w:szCs w:val="28"/>
-        </w:rPr>
-      </w:pPr>
-    </w:p>
-    <w:p>
-      <w:pPr>
-        <w:tabs>
-          <w:tab w:val="center" w:pos="4680"/>
-          <w:tab w:val="left" w:pos="5955"/>
-        </w:tabs>
-        <w:spacing w:line="360" w:lineRule="auto"/>
-        <w:rPr>
-          <w:rFonts w:ascii="Times New Roman" w:hAnsi="Times New Roman" w:cs="Times New Roman"/>
-          <w:sz w:val="28"/>
-          <w:szCs w:val="28"/>
-        </w:rPr>
-      </w:pPr>
-    </w:p>
-    <w:p>
-      <w:pPr>
-        <w:tabs>
-          <w:tab w:val="center" w:pos="4680"/>
-          <w:tab w:val="left" w:pos="5955"/>
-        </w:tabs>
-        <w:spacing w:line="360" w:lineRule="auto"/>
-        <w:rPr>
-          <w:rFonts w:ascii="Times New Roman" w:hAnsi="Times New Roman" w:cs="Times New Roman"/>
-          <w:sz w:val="28"/>
-          <w:szCs w:val="28"/>
-        </w:rPr>
-      </w:pPr>
-    </w:p>
-    <w:p>
-      <w:pPr>
-        <w:tabs>
-          <w:tab w:val="center" w:pos="4680"/>
-          <w:tab w:val="left" w:pos="5955"/>
-        </w:tabs>
-        <w:spacing w:line="360" w:lineRule="auto"/>
-        <w:rPr>
-          <w:rFonts w:ascii="Times New Roman" w:hAnsi="Times New Roman" w:cs="Times New Roman"/>
-          <w:sz w:val="28"/>
-          <w:szCs w:val="28"/>
-        </w:rPr>
-      </w:pPr>
-    </w:p>
-    <w:p>
-      <w:pPr>
-        <w:tabs>
-          <w:tab w:val="center" w:pos="4680"/>
-          <w:tab w:val="left" w:pos="5955"/>
-        </w:tabs>
-        <w:spacing w:line="360" w:lineRule="auto"/>
-        <w:rPr>
-          <w:rFonts w:ascii="Times New Roman" w:hAnsi="Times New Roman" w:cs="Times New Roman"/>
-          <w:sz w:val="28"/>
-          <w:szCs w:val="28"/>
-        </w:rPr>
-      </w:pPr>
-    </w:p>
-    <w:p>
-      <w:pPr>
-        <w:tabs>
-          <w:tab w:val="center" w:pos="4680"/>
-          <w:tab w:val="left" w:pos="5955"/>
-        </w:tabs>
-        <w:spacing w:line="360" w:lineRule="auto"/>
-        <w:rPr>
-          <w:rFonts w:ascii="Times New Roman" w:hAnsi="Times New Roman" w:cs="Times New Roman"/>
-          <w:sz w:val="28"/>
-          <w:szCs w:val="28"/>
-        </w:rPr>
-      </w:pPr>
-    </w:p>
-    <w:p>
-      <w:pPr>
-        <w:tabs>
-          <w:tab w:val="center" w:pos="4680"/>
-          <w:tab w:val="left" w:pos="5955"/>
-        </w:tabs>
-        <w:spacing w:line="360" w:lineRule="auto"/>
-        <w:rPr>
-          <w:rFonts w:ascii="Times New Roman" w:hAnsi="Times New Roman" w:cs="Times New Roman"/>
-          <w:sz w:val="28"/>
-          <w:szCs w:val="28"/>
-        </w:rPr>
-      </w:pPr>
-    </w:p>
-    <w:p>
-      <w:pPr>
-        <w:tabs>
-          <w:tab w:val="center" w:pos="4680"/>
-          <w:tab w:val="left" w:pos="5955"/>
-        </w:tabs>
-        <w:spacing w:line="360" w:lineRule="auto"/>
-        <w:rPr>
-          <w:rFonts w:ascii="Times New Roman" w:hAnsi="Times New Roman" w:cs="Times New Roman"/>
-          <w:sz w:val="28"/>
-          <w:szCs w:val="28"/>
-        </w:rPr>
-      </w:pPr>
-    </w:p>
-    <w:p>
-      <w:pPr>
-        <w:tabs>
-          <w:tab w:val="center" w:pos="4680"/>
-          <w:tab w:val="left" w:pos="5955"/>
-        </w:tabs>
-        <w:spacing w:line="360" w:lineRule="auto"/>
-        <w:rPr>
-          <w:rFonts w:ascii="Times New Roman" w:hAnsi="Times New Roman" w:cs="Times New Roman"/>
-          <w:sz w:val="28"/>
-          <w:szCs w:val="28"/>
-        </w:rPr>
-      </w:pPr>
-    </w:p>
-    <w:p>
-      <w:pPr>
-        <w:tabs>
-          <w:tab w:val="center" w:pos="4680"/>
-          <w:tab w:val="left" w:pos="5955"/>
-        </w:tabs>
-        <w:spacing w:line="360" w:lineRule="auto"/>
-        <w:rPr>
-          <w:rFonts w:ascii="Times New Roman" w:hAnsi="Times New Roman" w:cs="Times New Roman"/>
-          <w:sz w:val="28"/>
-          <w:szCs w:val="28"/>
-        </w:rPr>
-      </w:pPr>
-    </w:p>
-    <w:p>
-      <w:pPr>
-        <w:tabs>
-          <w:tab w:val="center" w:pos="4680"/>
-          <w:tab w:val="left" w:pos="5955"/>
-        </w:tabs>
-        <w:spacing w:line="360" w:lineRule="auto"/>
-        <w:rPr>
-          <w:rFonts w:ascii="Times New Roman" w:hAnsi="Times New Roman" w:cs="Times New Roman"/>
-          <w:sz w:val="28"/>
-          <w:szCs w:val="28"/>
-        </w:rPr>
-      </w:pPr>
-    </w:p>
-    <w:p>
-      <w:pPr>
-        <w:tabs>
-          <w:tab w:val="center" w:pos="4680"/>
-          <w:tab w:val="left" w:pos="5955"/>
-        </w:tabs>
-        <w:spacing w:line="360" w:lineRule="auto"/>
-        <w:rPr>
-          <w:rFonts w:ascii="Times New Roman" w:hAnsi="Times New Roman" w:cs="Times New Roman"/>
-          <w:sz w:val="28"/>
-          <w:szCs w:val="28"/>
-        </w:rPr>
-      </w:pPr>
-    </w:p>
-    <w:p>
-      <w:pPr>
-        <w:tabs>
-          <w:tab w:val="center" w:pos="4680"/>
-          <w:tab w:val="left" w:pos="5955"/>
-        </w:tabs>
-        <w:spacing w:line="360" w:lineRule="auto"/>
-        <w:rPr>
-          <w:rFonts w:ascii="Times New Roman" w:hAnsi="Times New Roman" w:cs="Times New Roman"/>
-          <w:sz w:val="28"/>
-          <w:szCs w:val="28"/>
-        </w:rPr>
-      </w:pPr>
+        <w:jc w:val="both"/>
+        <w:rPr>
+          <w:rFonts w:ascii="Times New Roman" w:hAnsi="Times New Roman" w:cs="Times New Roman"/>
+          <w:sz w:val="32"/>
+          <w:szCs w:val="32"/>
+        </w:rPr>
+      </w:pPr>
+      <w:r>
+        <w:rPr>
+          <w:rFonts w:ascii="Times New Roman" w:hAnsi="Times New Roman" w:cs="Times New Roman"/>
+          <w:sz w:val="32"/>
+          <w:szCs w:val="32"/>
+        </w:rPr>
+        <w:t xml:space="preserve">As more and more people rely on </w:t>
+      </w:r>
+      <w:r>
+        <w:rPr>
+          <w:rFonts w:ascii="Times New Roman" w:hAnsi="Times New Roman" w:cs="Times New Roman"/>
+          <w:sz w:val="32"/>
+          <w:szCs w:val="32"/>
+        </w:rPr>
+        <w:t>mobile communication in their daily lives, the smooth functioning of Mobile Communication Base Station is necessary</w:t>
+      </w:r>
+      <w:r>
+        <w:rPr>
+          <w:rFonts w:ascii="Times New Roman" w:hAnsi="Times New Roman" w:cs="Times New Roman"/>
+          <w:sz w:val="32"/>
+          <w:szCs w:val="32"/>
+        </w:rPr>
+        <w:t xml:space="preserve"> to also ensure smooth functioning of the network.</w:t>
+      </w:r>
+      <w:r>
+        <w:rPr>
+          <w:rFonts w:ascii="Times New Roman" w:hAnsi="Times New Roman" w:cs="Times New Roman"/>
+          <w:sz w:val="32"/>
+          <w:szCs w:val="32"/>
+        </w:rPr>
+        <w:t xml:space="preserve"> </w:t>
+      </w:r>
+      <w:r>
+        <w:rPr>
+          <w:rFonts w:ascii="Times New Roman" w:hAnsi="Times New Roman" w:cs="Times New Roman"/>
+          <w:sz w:val="32"/>
+          <w:szCs w:val="32"/>
+        </w:rPr>
+        <w:t>To do this, the BTS</w:t>
+      </w:r>
+      <w:r>
+        <w:rPr>
+          <w:rFonts w:ascii="Times New Roman" w:hAnsi="Times New Roman" w:cs="Times New Roman"/>
+          <w:sz w:val="32"/>
+          <w:szCs w:val="32"/>
+        </w:rPr>
+        <w:t xml:space="preserve"> comprises many </w:t>
+      </w:r>
+      <w:r>
+        <w:rPr>
+          <w:rFonts w:ascii="Times New Roman" w:hAnsi="Times New Roman" w:cs="Times New Roman"/>
+          <w:sz w:val="32"/>
+          <w:szCs w:val="32"/>
+        </w:rPr>
+        <w:t>device</w:t>
+      </w:r>
+      <w:r>
+        <w:rPr>
+          <w:rFonts w:ascii="Times New Roman" w:hAnsi="Times New Roman" w:cs="Times New Roman"/>
+          <w:sz w:val="32"/>
+          <w:szCs w:val="32"/>
+        </w:rPr>
+        <w:t>s</w:t>
+      </w:r>
+      <w:r>
+        <w:rPr>
+          <w:rFonts w:ascii="Times New Roman" w:hAnsi="Times New Roman" w:cs="Times New Roman"/>
+          <w:sz w:val="32"/>
+          <w:szCs w:val="32"/>
+        </w:rPr>
+        <w:t xml:space="preserve"> as such, the </w:t>
+      </w:r>
+      <w:r>
+        <w:rPr>
+          <w:rFonts w:ascii="Times New Roman" w:hAnsi="Times New Roman" w:cs="Times New Roman"/>
+          <w:sz w:val="32"/>
+          <w:szCs w:val="32"/>
+        </w:rPr>
+        <w:t xml:space="preserve">goal of this project is to develop a system capable of detecting faults occurring in </w:t>
+      </w:r>
+      <w:r>
+        <w:rPr>
+          <w:rFonts w:ascii="Times New Roman" w:hAnsi="Times New Roman" w:cs="Times New Roman"/>
+          <w:sz w:val="32"/>
+          <w:szCs w:val="32"/>
+        </w:rPr>
+        <w:t>these devices</w:t>
+      </w:r>
+      <w:r>
+        <w:rPr>
+          <w:rFonts w:ascii="Times New Roman" w:hAnsi="Times New Roman" w:cs="Times New Roman"/>
+          <w:sz w:val="32"/>
+          <w:szCs w:val="32"/>
+        </w:rPr>
+        <w:t xml:space="preserve"> and generate alerts immediately and also to control</w:t>
+      </w:r>
+      <w:r>
+        <w:rPr>
+          <w:rFonts w:ascii="Times New Roman" w:hAnsi="Times New Roman" w:cs="Times New Roman"/>
+          <w:sz w:val="32"/>
+          <w:szCs w:val="32"/>
+        </w:rPr>
+        <w:t xml:space="preserve"> and </w:t>
+      </w:r>
+      <w:r>
+        <w:rPr>
+          <w:rFonts w:ascii="Times New Roman" w:hAnsi="Times New Roman" w:cs="Times New Roman"/>
+          <w:sz w:val="32"/>
+          <w:szCs w:val="32"/>
+        </w:rPr>
+        <w:t>analyze</w:t>
+      </w:r>
+      <w:r>
+        <w:rPr>
+          <w:rFonts w:ascii="Times New Roman" w:hAnsi="Times New Roman" w:cs="Times New Roman"/>
+          <w:sz w:val="32"/>
+          <w:szCs w:val="32"/>
+        </w:rPr>
+        <w:t xml:space="preserve"> the overall functioning of this system </w:t>
+      </w:r>
+      <w:r>
+        <w:rPr>
+          <w:rFonts w:ascii="Times New Roman" w:hAnsi="Times New Roman" w:cs="Times New Roman"/>
+          <w:sz w:val="32"/>
+          <w:szCs w:val="32"/>
+        </w:rPr>
+        <w:t>remotely</w:t>
+      </w:r>
+      <w:r>
+        <w:rPr>
+          <w:rFonts w:ascii="Times New Roman" w:hAnsi="Times New Roman" w:cs="Times New Roman"/>
+          <w:sz w:val="32"/>
+          <w:szCs w:val="32"/>
+        </w:rPr>
+        <w:t>.</w:t>
+      </w:r>
+    </w:p>
+    <w:p>
+      <w:pPr>
+        <w:tabs>
+          <w:tab w:val="center" w:pos="4680"/>
+          <w:tab w:val="left" w:pos="5955"/>
+        </w:tabs>
+        <w:spacing w:line="360" w:lineRule="auto"/>
+        <w:jc w:val="both"/>
+        <w:rPr>
+          <w:rFonts w:ascii="Times New Roman" w:hAnsi="Times New Roman" w:cs="Times New Roman"/>
+          <w:sz w:val="32"/>
+          <w:szCs w:val="32"/>
+        </w:rPr>
+      </w:pPr>
+      <w:r>
+        <w:rPr>
+          <w:rFonts w:ascii="Times New Roman" w:hAnsi="Times New Roman" w:cs="Times New Roman"/>
+          <w:sz w:val="32"/>
+          <w:szCs w:val="32"/>
+        </w:rPr>
+        <w:t>The major problems encountered in such</w:t>
+      </w:r>
+      <w:r>
+        <w:rPr>
+          <w:rFonts w:ascii="Times New Roman" w:hAnsi="Times New Roman" w:cs="Times New Roman"/>
+          <w:sz w:val="32"/>
+          <w:szCs w:val="32"/>
+        </w:rPr>
+        <w:t xml:space="preserve"> sites are fuel theft, unauthenticated entry, temperature fluctuations, unattended smoke detections, no way to check status of power supply, battery and the workability of the generator.</w:t>
+      </w:r>
+    </w:p>
+    <w:p>
+      <w:pPr>
+        <w:tabs>
+          <w:tab w:val="center" w:pos="4680"/>
+          <w:tab w:val="left" w:pos="5955"/>
+        </w:tabs>
+        <w:spacing w:line="360" w:lineRule="auto"/>
+        <w:jc w:val="both"/>
+        <w:rPr>
+          <w:rFonts w:ascii="Times New Roman" w:hAnsi="Times New Roman" w:cs="Times New Roman"/>
+          <w:sz w:val="32"/>
+          <w:szCs w:val="32"/>
+        </w:rPr>
+      </w:pPr>
+      <w:r>
+        <w:rPr>
+          <w:rFonts w:ascii="Times New Roman" w:hAnsi="Times New Roman" w:cs="Times New Roman"/>
+          <w:sz w:val="32"/>
+          <w:szCs w:val="32"/>
+        </w:rPr>
+        <w:t xml:space="preserve">The system will make use of temperature sensors to detect abnormal increase or decrease </w:t>
+      </w:r>
+      <w:r>
+        <w:rPr>
+          <w:rFonts w:ascii="Times New Roman" w:hAnsi="Times New Roman" w:cs="Times New Roman"/>
+          <w:sz w:val="32"/>
+          <w:szCs w:val="32"/>
+        </w:rPr>
+        <w:t>in temperature outside set threshold values, smoke sensors to detect abnormal presence of smoke, PIR sensors to detect presence of human in the site, RFID</w:t>
+      </w:r>
+      <w:r>
+        <w:rPr>
+          <w:rFonts w:ascii="Times New Roman" w:hAnsi="Times New Roman" w:cs="Times New Roman"/>
+          <w:sz w:val="32"/>
+          <w:szCs w:val="32"/>
+        </w:rPr>
+        <w:t xml:space="preserve"> authentication system.</w:t>
+      </w:r>
+    </w:p>
+    <w:p>
+      <w:pPr>
+        <w:tabs>
+          <w:tab w:val="center" w:pos="4680"/>
+          <w:tab w:val="left" w:pos="5955"/>
+        </w:tabs>
+        <w:spacing w:line="360" w:lineRule="auto"/>
+        <w:jc w:val="both"/>
+        <w:rPr>
+          <w:rFonts w:ascii="Times New Roman" w:hAnsi="Times New Roman" w:cs="Times New Roman"/>
+          <w:sz w:val="32"/>
+          <w:szCs w:val="32"/>
+        </w:rPr>
+      </w:pPr>
+      <w:r>
+        <w:rPr>
+          <w:rFonts w:ascii="Times New Roman" w:hAnsi="Times New Roman" w:cs="Times New Roman"/>
+          <w:sz w:val="32"/>
+          <w:szCs w:val="32"/>
+        </w:rPr>
+        <w:t xml:space="preserve">The </w:t>
+      </w:r>
+      <w:r>
+        <w:rPr>
+          <w:rFonts w:ascii="Times New Roman" w:hAnsi="Times New Roman" w:cs="Times New Roman"/>
+          <w:sz w:val="32"/>
+          <w:szCs w:val="32"/>
+        </w:rPr>
+        <w:t xml:space="preserve">system </w:t>
+      </w:r>
+      <w:r>
+        <w:rPr>
+          <w:rFonts w:ascii="Times New Roman" w:hAnsi="Times New Roman" w:cs="Times New Roman"/>
+          <w:sz w:val="32"/>
+          <w:szCs w:val="32"/>
+        </w:rPr>
+        <w:t>use</w:t>
+      </w:r>
+      <w:r>
+        <w:rPr>
+          <w:rFonts w:ascii="Times New Roman" w:hAnsi="Times New Roman" w:cs="Times New Roman"/>
+          <w:sz w:val="32"/>
+          <w:szCs w:val="32"/>
+        </w:rPr>
+        <w:t xml:space="preserve">s </w:t>
+      </w:r>
+      <w:r>
+        <w:rPr>
+          <w:rFonts w:ascii="Times New Roman" w:hAnsi="Times New Roman" w:cs="Times New Roman"/>
+          <w:sz w:val="32"/>
+          <w:szCs w:val="32"/>
+        </w:rPr>
+        <w:t>Global System for Mobile (GSM) Short Message Service protocol to send instant messages about each activity in the cell site using a GSM modem.</w:t>
+      </w:r>
+      <w:r>
+        <w:rPr>
+          <w:rFonts w:ascii="Times New Roman" w:hAnsi="Times New Roman" w:cs="Times New Roman"/>
+          <w:sz w:val="32"/>
+          <w:szCs w:val="32"/>
+        </w:rPr>
+        <w:t xml:space="preserve"> This information will be displayed and interpreted on a web interface running locally on a PC management office which can then be used for analyses and control.</w:t>
+      </w:r>
+    </w:p>
+    <w:p>
+      <w:pPr>
+        <w:tabs>
+          <w:tab w:val="center" w:pos="4680"/>
+          <w:tab w:val="left" w:pos="5955"/>
+        </w:tabs>
+        <w:spacing w:line="360" w:lineRule="auto"/>
+        <w:jc w:val="both"/>
+        <w:rPr>
+          <w:rFonts w:ascii="Times New Roman" w:hAnsi="Times New Roman" w:cs="Times New Roman"/>
+          <w:i/>
+          <w:sz w:val="32"/>
+          <w:szCs w:val="32"/>
+        </w:rPr>
+      </w:pPr>
+      <w:r>
+        <w:rPr>
+          <w:rFonts w:ascii="Times New Roman" w:hAnsi="Times New Roman" w:cs="Times New Roman"/>
+          <w:b/>
+          <w:sz w:val="32"/>
+          <w:szCs w:val="32"/>
+        </w:rPr>
+        <w:t>Keywords:</w:t>
+      </w:r>
+      <w:r>
+        <w:rPr>
+          <w:rFonts w:ascii="Times New Roman" w:hAnsi="Times New Roman" w:cs="Times New Roman"/>
+          <w:b/>
+          <w:sz w:val="32"/>
+          <w:szCs w:val="32"/>
+        </w:rPr>
+        <w:t xml:space="preserve"> </w:t>
+      </w:r>
+      <w:r>
+        <w:rPr>
+          <w:rFonts w:ascii="Times New Roman" w:hAnsi="Times New Roman" w:cs="Times New Roman"/>
+          <w:i/>
+          <w:sz w:val="32"/>
+          <w:szCs w:val="32"/>
+        </w:rPr>
+        <w:t>Arduino Uno, sensors, GSM, SMS, base station.</w:t>
+      </w:r>
     </w:p>
     <w:p>
       <w:pPr>
@@ -1544,10 +1605,343 @@
           <w:szCs w:val="32"/>
         </w:rPr>
         <w:lastRenderedPageBreak/>
-        <w:t>REFERENCES</w:t>
+        <w:t>CH</w:t>
+      </w:r>
+      <w:r>
+        <w:rPr>
+          <w:rFonts w:ascii="Times New Roman" w:hAnsi="Times New Roman" w:cs="Times New Roman"/>
+          <w:b/>
+          <w:sz w:val="32"/>
+          <w:szCs w:val="32"/>
+        </w:rPr>
+        <w:t xml:space="preserve">APTER </w:t>
+      </w:r>
+      <w:r>
+        <w:rPr>
+          <w:rFonts w:ascii="Times New Roman" w:hAnsi="Times New Roman" w:cs="Times New Roman"/>
+          <w:b/>
+          <w:sz w:val="32"/>
+          <w:szCs w:val="32"/>
+        </w:rPr>
+        <w:t>ONE</w:t>
+      </w:r>
+      <w:r>
+        <w:rPr>
+          <w:rFonts w:ascii="Times New Roman" w:hAnsi="Times New Roman" w:cs="Times New Roman"/>
+          <w:b/>
+          <w:sz w:val="32"/>
+          <w:szCs w:val="32"/>
+        </w:rPr>
+        <w:t>. GENERAL INTRODUCTION</w:t>
       </w:r>
       <w:bookmarkStart w:id="0" w:name="_GoBack"/>
       <w:bookmarkEnd w:id="0"/>
+    </w:p>
+    <w:p>
+      <w:pPr>
+        <w:tabs>
+          <w:tab w:val="center" w:pos="4680"/>
+          <w:tab w:val="left" w:pos="5955"/>
+        </w:tabs>
+        <w:spacing w:line="360" w:lineRule="auto"/>
+        <w:rPr>
+          <w:rFonts w:ascii="Times New Roman" w:hAnsi="Times New Roman" w:cs="Times New Roman"/>
+          <w:b/>
+          <w:sz w:val="32"/>
+          <w:szCs w:val="32"/>
+        </w:rPr>
+      </w:pPr>
+    </w:p>
+    <w:p>
+      <w:pPr>
+        <w:tabs>
+          <w:tab w:val="center" w:pos="4680"/>
+          <w:tab w:val="left" w:pos="5955"/>
+        </w:tabs>
+        <w:spacing w:line="360" w:lineRule="auto"/>
+        <w:rPr>
+          <w:rFonts w:ascii="Times New Roman" w:hAnsi="Times New Roman" w:cs="Times New Roman"/>
+          <w:sz w:val="28"/>
+          <w:szCs w:val="28"/>
+        </w:rPr>
+      </w:pPr>
+    </w:p>
+    <w:p>
+      <w:pPr>
+        <w:tabs>
+          <w:tab w:val="center" w:pos="4680"/>
+          <w:tab w:val="left" w:pos="5955"/>
+        </w:tabs>
+        <w:spacing w:line="360" w:lineRule="auto"/>
+        <w:rPr>
+          <w:rFonts w:ascii="Times New Roman" w:hAnsi="Times New Roman" w:cs="Times New Roman"/>
+          <w:sz w:val="28"/>
+          <w:szCs w:val="28"/>
+        </w:rPr>
+      </w:pPr>
+    </w:p>
+    <w:p>
+      <w:pPr>
+        <w:tabs>
+          <w:tab w:val="center" w:pos="4680"/>
+          <w:tab w:val="left" w:pos="5955"/>
+        </w:tabs>
+        <w:spacing w:line="360" w:lineRule="auto"/>
+        <w:rPr>
+          <w:rFonts w:ascii="Times New Roman" w:hAnsi="Times New Roman" w:cs="Times New Roman"/>
+          <w:sz w:val="28"/>
+          <w:szCs w:val="28"/>
+        </w:rPr>
+      </w:pPr>
+    </w:p>
+    <w:p>
+      <w:pPr>
+        <w:tabs>
+          <w:tab w:val="center" w:pos="4680"/>
+          <w:tab w:val="left" w:pos="5955"/>
+        </w:tabs>
+        <w:spacing w:line="360" w:lineRule="auto"/>
+        <w:rPr>
+          <w:rFonts w:ascii="Times New Roman" w:hAnsi="Times New Roman" w:cs="Times New Roman"/>
+          <w:sz w:val="28"/>
+          <w:szCs w:val="28"/>
+        </w:rPr>
+      </w:pPr>
+    </w:p>
+    <w:p>
+      <w:pPr>
+        <w:tabs>
+          <w:tab w:val="center" w:pos="4680"/>
+          <w:tab w:val="left" w:pos="5955"/>
+        </w:tabs>
+        <w:spacing w:line="360" w:lineRule="auto"/>
+        <w:rPr>
+          <w:rFonts w:ascii="Times New Roman" w:hAnsi="Times New Roman" w:cs="Times New Roman"/>
+          <w:sz w:val="28"/>
+          <w:szCs w:val="28"/>
+        </w:rPr>
+      </w:pPr>
+    </w:p>
+    <w:p>
+      <w:pPr>
+        <w:tabs>
+          <w:tab w:val="center" w:pos="4680"/>
+          <w:tab w:val="left" w:pos="5955"/>
+        </w:tabs>
+        <w:spacing w:line="360" w:lineRule="auto"/>
+        <w:rPr>
+          <w:rFonts w:ascii="Times New Roman" w:hAnsi="Times New Roman" w:cs="Times New Roman"/>
+          <w:sz w:val="28"/>
+          <w:szCs w:val="28"/>
+        </w:rPr>
+      </w:pPr>
+    </w:p>
+    <w:p>
+      <w:pPr>
+        <w:tabs>
+          <w:tab w:val="center" w:pos="4680"/>
+          <w:tab w:val="left" w:pos="5955"/>
+        </w:tabs>
+        <w:spacing w:line="360" w:lineRule="auto"/>
+        <w:rPr>
+          <w:rFonts w:ascii="Times New Roman" w:hAnsi="Times New Roman" w:cs="Times New Roman"/>
+          <w:sz w:val="28"/>
+          <w:szCs w:val="28"/>
+        </w:rPr>
+      </w:pPr>
+    </w:p>
+    <w:p>
+      <w:pPr>
+        <w:tabs>
+          <w:tab w:val="center" w:pos="4680"/>
+          <w:tab w:val="left" w:pos="5955"/>
+        </w:tabs>
+        <w:spacing w:line="360" w:lineRule="auto"/>
+        <w:rPr>
+          <w:rFonts w:ascii="Times New Roman" w:hAnsi="Times New Roman" w:cs="Times New Roman"/>
+          <w:sz w:val="28"/>
+          <w:szCs w:val="28"/>
+        </w:rPr>
+      </w:pPr>
+    </w:p>
+    <w:p>
+      <w:pPr>
+        <w:tabs>
+          <w:tab w:val="center" w:pos="4680"/>
+          <w:tab w:val="left" w:pos="5955"/>
+        </w:tabs>
+        <w:spacing w:line="360" w:lineRule="auto"/>
+        <w:rPr>
+          <w:rFonts w:ascii="Times New Roman" w:hAnsi="Times New Roman" w:cs="Times New Roman"/>
+          <w:sz w:val="28"/>
+          <w:szCs w:val="28"/>
+        </w:rPr>
+      </w:pPr>
+    </w:p>
+    <w:p>
+      <w:pPr>
+        <w:tabs>
+          <w:tab w:val="center" w:pos="4680"/>
+          <w:tab w:val="left" w:pos="5955"/>
+        </w:tabs>
+        <w:spacing w:line="360" w:lineRule="auto"/>
+        <w:rPr>
+          <w:rFonts w:ascii="Times New Roman" w:hAnsi="Times New Roman" w:cs="Times New Roman"/>
+          <w:sz w:val="28"/>
+          <w:szCs w:val="28"/>
+        </w:rPr>
+      </w:pPr>
+    </w:p>
+    <w:p>
+      <w:pPr>
+        <w:tabs>
+          <w:tab w:val="center" w:pos="4680"/>
+          <w:tab w:val="left" w:pos="5955"/>
+        </w:tabs>
+        <w:spacing w:line="360" w:lineRule="auto"/>
+        <w:rPr>
+          <w:rFonts w:ascii="Times New Roman" w:hAnsi="Times New Roman" w:cs="Times New Roman"/>
+          <w:sz w:val="28"/>
+          <w:szCs w:val="28"/>
+        </w:rPr>
+      </w:pPr>
+    </w:p>
+    <w:p>
+      <w:pPr>
+        <w:tabs>
+          <w:tab w:val="center" w:pos="4680"/>
+          <w:tab w:val="left" w:pos="5955"/>
+        </w:tabs>
+        <w:spacing w:line="360" w:lineRule="auto"/>
+        <w:rPr>
+          <w:rFonts w:ascii="Times New Roman" w:hAnsi="Times New Roman" w:cs="Times New Roman"/>
+          <w:sz w:val="28"/>
+          <w:szCs w:val="28"/>
+        </w:rPr>
+      </w:pPr>
+    </w:p>
+    <w:p>
+      <w:pPr>
+        <w:tabs>
+          <w:tab w:val="center" w:pos="4680"/>
+          <w:tab w:val="left" w:pos="5955"/>
+        </w:tabs>
+        <w:spacing w:line="360" w:lineRule="auto"/>
+        <w:rPr>
+          <w:rFonts w:ascii="Times New Roman" w:hAnsi="Times New Roman" w:cs="Times New Roman"/>
+          <w:sz w:val="28"/>
+          <w:szCs w:val="28"/>
+        </w:rPr>
+      </w:pPr>
+    </w:p>
+    <w:p>
+      <w:pPr>
+        <w:tabs>
+          <w:tab w:val="center" w:pos="4680"/>
+          <w:tab w:val="left" w:pos="5955"/>
+        </w:tabs>
+        <w:spacing w:line="360" w:lineRule="auto"/>
+        <w:rPr>
+          <w:rFonts w:ascii="Times New Roman" w:hAnsi="Times New Roman" w:cs="Times New Roman"/>
+          <w:sz w:val="28"/>
+          <w:szCs w:val="28"/>
+        </w:rPr>
+      </w:pPr>
+    </w:p>
+    <w:p>
+      <w:pPr>
+        <w:tabs>
+          <w:tab w:val="center" w:pos="4680"/>
+          <w:tab w:val="left" w:pos="5955"/>
+        </w:tabs>
+        <w:spacing w:line="360" w:lineRule="auto"/>
+        <w:rPr>
+          <w:rFonts w:ascii="Times New Roman" w:hAnsi="Times New Roman" w:cs="Times New Roman"/>
+          <w:sz w:val="28"/>
+          <w:szCs w:val="28"/>
+        </w:rPr>
+      </w:pPr>
+    </w:p>
+    <w:p>
+      <w:pPr>
+        <w:tabs>
+          <w:tab w:val="center" w:pos="4680"/>
+          <w:tab w:val="left" w:pos="5955"/>
+        </w:tabs>
+        <w:spacing w:line="360" w:lineRule="auto"/>
+        <w:rPr>
+          <w:rFonts w:ascii="Times New Roman" w:hAnsi="Times New Roman" w:cs="Times New Roman"/>
+          <w:sz w:val="28"/>
+          <w:szCs w:val="28"/>
+        </w:rPr>
+      </w:pPr>
+    </w:p>
+    <w:p>
+      <w:pPr>
+        <w:tabs>
+          <w:tab w:val="center" w:pos="4680"/>
+          <w:tab w:val="left" w:pos="5955"/>
+        </w:tabs>
+        <w:spacing w:line="360" w:lineRule="auto"/>
+        <w:rPr>
+          <w:rFonts w:ascii="Times New Roman" w:hAnsi="Times New Roman" w:cs="Times New Roman"/>
+          <w:sz w:val="28"/>
+          <w:szCs w:val="28"/>
+        </w:rPr>
+      </w:pPr>
+    </w:p>
+    <w:p>
+      <w:pPr>
+        <w:tabs>
+          <w:tab w:val="center" w:pos="4680"/>
+          <w:tab w:val="left" w:pos="5955"/>
+        </w:tabs>
+        <w:spacing w:line="360" w:lineRule="auto"/>
+        <w:rPr>
+          <w:rFonts w:ascii="Times New Roman" w:hAnsi="Times New Roman" w:cs="Times New Roman"/>
+          <w:sz w:val="28"/>
+          <w:szCs w:val="28"/>
+        </w:rPr>
+      </w:pPr>
+    </w:p>
+    <w:p>
+      <w:pPr>
+        <w:tabs>
+          <w:tab w:val="center" w:pos="4680"/>
+          <w:tab w:val="left" w:pos="5955"/>
+        </w:tabs>
+        <w:spacing w:line="360" w:lineRule="auto"/>
+        <w:rPr>
+          <w:rFonts w:ascii="Times New Roman" w:hAnsi="Times New Roman" w:cs="Times New Roman"/>
+          <w:sz w:val="28"/>
+          <w:szCs w:val="28"/>
+        </w:rPr>
+      </w:pPr>
+    </w:p>
+    <w:p>
+      <w:pPr>
+        <w:tabs>
+          <w:tab w:val="center" w:pos="4680"/>
+          <w:tab w:val="left" w:pos="5955"/>
+        </w:tabs>
+        <w:spacing w:line="360" w:lineRule="auto"/>
+        <w:jc w:val="center"/>
+        <w:rPr>
+          <w:rFonts w:ascii="Times New Roman" w:hAnsi="Times New Roman" w:cs="Times New Roman"/>
+          <w:b/>
+          <w:sz w:val="32"/>
+          <w:szCs w:val="32"/>
+        </w:rPr>
+      </w:pPr>
+      <w:r>
+        <w:rPr>
+          <w:rFonts w:ascii="Times New Roman" w:hAnsi="Times New Roman" w:cs="Times New Roman"/>
+          <w:b/>
+          <w:sz w:val="32"/>
+          <w:szCs w:val="32"/>
+        </w:rPr>
+        <w:t>REFERENCES</w:t>
+      </w:r>
     </w:p>
     <w:p>
       <w:pPr>

</xml_diff>

<commit_message>
receiving and sending sms complete also concatenated logs tables into 1
</commit_message>
<xml_diff>
--- a/report_content.docx
+++ b/report_content.docx
@@ -4,66 +4,382 @@
   <w:body>
     <w:p>
       <w:pPr>
-        <w:spacing w:line="360" w:lineRule="auto"/>
-        <w:jc w:val="center"/>
+        <w:pStyle w:val="Heading1"/>
+      </w:pPr>
+      <w:r>
+        <w:t>CERTIFICATE OF ORIGINALITY</w:t>
+      </w:r>
+    </w:p>
+    <w:p>
+      <w:pPr>
+        <w:spacing w:line="360" w:lineRule="auto"/>
+        <w:jc w:val="both"/>
+        <w:rPr>
+          <w:rFonts w:ascii="Times New Roman" w:hAnsi="Times New Roman" w:cs="Times New Roman"/>
+          <w:sz w:val="28"/>
+          <w:szCs w:val="28"/>
+        </w:rPr>
+      </w:pPr>
+      <w:r>
+        <w:rPr>
+          <w:rFonts w:ascii="Times New Roman" w:hAnsi="Times New Roman" w:cs="Times New Roman"/>
+          <w:sz w:val="28"/>
+          <w:szCs w:val="28"/>
+        </w:rPr>
+        <w:t xml:space="preserve">We the undersigned, hereby certify that this dissertation </w:t>
+      </w:r>
+      <w:r>
+        <w:rPr>
+          <w:rFonts w:ascii="Times New Roman" w:hAnsi="Times New Roman" w:cs="Times New Roman"/>
+          <w:sz w:val="28"/>
+          <w:szCs w:val="28"/>
+        </w:rPr>
+        <w:t>entitled</w:t>
+      </w:r>
+      <w:r>
+        <w:rPr>
+          <w:rFonts w:ascii="Times New Roman" w:hAnsi="Times New Roman" w:cs="Times New Roman"/>
+          <w:sz w:val="28"/>
+          <w:szCs w:val="28"/>
+        </w:rPr>
+        <w:t xml:space="preserve"> “</w:t>
+      </w:r>
+      <w:r>
+        <w:rPr>
+          <w:rFonts w:ascii="Times New Roman" w:hAnsi="Times New Roman" w:cs="Times New Roman"/>
+          <w:sz w:val="28"/>
+          <w:szCs w:val="28"/>
+        </w:rPr>
+        <w:t xml:space="preserve">DISTANCE MANAGEMENT OF A BASE STATION” presented by NGAI ELIZABETH ASOBI, Matriculation number FE14A153 has been carried out by her in the Department of Computer Engineering, Faculty of Engineering and Technology, University of </w:t>
+      </w:r>
+      <w:proofErr w:type="spellStart"/>
+      <w:r>
+        <w:rPr>
+          <w:rFonts w:ascii="Times New Roman" w:hAnsi="Times New Roman" w:cs="Times New Roman"/>
+          <w:sz w:val="28"/>
+          <w:szCs w:val="28"/>
+        </w:rPr>
+        <w:t>Buea</w:t>
+      </w:r>
+      <w:proofErr w:type="spellEnd"/>
+      <w:r>
+        <w:rPr>
+          <w:rFonts w:ascii="Times New Roman" w:hAnsi="Times New Roman" w:cs="Times New Roman"/>
+          <w:sz w:val="28"/>
+          <w:szCs w:val="28"/>
+        </w:rPr>
+        <w:t xml:space="preserve"> under the supervision of Dr. </w:t>
+      </w:r>
+      <w:proofErr w:type="spellStart"/>
+      <w:r>
+        <w:rPr>
+          <w:rFonts w:ascii="Times New Roman" w:hAnsi="Times New Roman" w:cs="Times New Roman"/>
+          <w:sz w:val="28"/>
+          <w:szCs w:val="28"/>
+        </w:rPr>
+        <w:t>Tsafack</w:t>
+      </w:r>
+      <w:proofErr w:type="spellEnd"/>
+      <w:r>
+        <w:rPr>
+          <w:rFonts w:ascii="Times New Roman" w:hAnsi="Times New Roman" w:cs="Times New Roman"/>
+          <w:sz w:val="28"/>
+          <w:szCs w:val="28"/>
+        </w:rPr>
+        <w:t xml:space="preserve"> Pierre.</w:t>
+      </w:r>
+    </w:p>
+    <w:p>
+      <w:pPr>
+        <w:spacing w:line="360" w:lineRule="auto"/>
+        <w:jc w:val="both"/>
+        <w:rPr>
+          <w:rFonts w:ascii="Times New Roman" w:hAnsi="Times New Roman" w:cs="Times New Roman"/>
+          <w:sz w:val="28"/>
+          <w:szCs w:val="28"/>
+        </w:rPr>
+      </w:pPr>
+    </w:p>
+    <w:p>
+      <w:pPr>
+        <w:spacing w:line="360" w:lineRule="auto"/>
+        <w:jc w:val="both"/>
+        <w:rPr>
+          <w:rFonts w:ascii="Times New Roman" w:hAnsi="Times New Roman" w:cs="Times New Roman"/>
+          <w:sz w:val="28"/>
+          <w:szCs w:val="28"/>
+        </w:rPr>
+      </w:pPr>
+      <w:r>
+        <w:rPr>
+          <w:rFonts w:ascii="Times New Roman" w:hAnsi="Times New Roman" w:cs="Times New Roman"/>
+          <w:sz w:val="28"/>
+          <w:szCs w:val="28"/>
+        </w:rPr>
+        <w:t>This dissertation is authentic and represents the fruits of her own research and efforts.</w:t>
+      </w:r>
+    </w:p>
+    <w:p>
+      <w:pPr>
+        <w:spacing w:line="360" w:lineRule="auto"/>
+        <w:jc w:val="both"/>
+        <w:rPr>
+          <w:rFonts w:ascii="Times New Roman" w:hAnsi="Times New Roman" w:cs="Times New Roman"/>
+          <w:sz w:val="28"/>
+          <w:szCs w:val="28"/>
+        </w:rPr>
+      </w:pPr>
+      <w:r>
+        <w:rPr>
+          <w:rFonts w:ascii="Times New Roman" w:hAnsi="Times New Roman" w:cs="Times New Roman"/>
+          <w:sz w:val="28"/>
+          <w:szCs w:val="28"/>
+        </w:rPr>
+        <w:tab/>
+      </w:r>
+      <w:r>
+        <w:rPr>
+          <w:rFonts w:ascii="Times New Roman" w:hAnsi="Times New Roman" w:cs="Times New Roman"/>
+          <w:sz w:val="28"/>
+          <w:szCs w:val="28"/>
+        </w:rPr>
+        <w:tab/>
+      </w:r>
+      <w:r>
+        <w:rPr>
+          <w:rFonts w:ascii="Times New Roman" w:hAnsi="Times New Roman" w:cs="Times New Roman"/>
+          <w:sz w:val="28"/>
+          <w:szCs w:val="28"/>
+        </w:rPr>
+        <w:tab/>
+      </w:r>
+      <w:r>
+        <w:rPr>
+          <w:rFonts w:ascii="Times New Roman" w:hAnsi="Times New Roman" w:cs="Times New Roman"/>
+          <w:sz w:val="28"/>
+          <w:szCs w:val="28"/>
+        </w:rPr>
+        <w:tab/>
+      </w:r>
+      <w:r>
+        <w:rPr>
+          <w:rFonts w:ascii="Times New Roman" w:hAnsi="Times New Roman" w:cs="Times New Roman"/>
+          <w:sz w:val="28"/>
+          <w:szCs w:val="28"/>
+        </w:rPr>
+        <w:tab/>
+      </w:r>
+      <w:r>
+        <w:rPr>
+          <w:rFonts w:ascii="Times New Roman" w:hAnsi="Times New Roman" w:cs="Times New Roman"/>
+          <w:sz w:val="28"/>
+          <w:szCs w:val="28"/>
+        </w:rPr>
+        <w:tab/>
+      </w:r>
+      <w:r>
+        <w:rPr>
+          <w:rFonts w:ascii="Times New Roman" w:hAnsi="Times New Roman" w:cs="Times New Roman"/>
+          <w:sz w:val="28"/>
+          <w:szCs w:val="28"/>
+        </w:rPr>
+        <w:tab/>
+      </w:r>
+      <w:r>
+        <w:rPr>
+          <w:rFonts w:ascii="Times New Roman" w:hAnsi="Times New Roman" w:cs="Times New Roman"/>
+          <w:sz w:val="28"/>
+          <w:szCs w:val="28"/>
+        </w:rPr>
+        <w:tab/>
+      </w:r>
+      <w:proofErr w:type="gramStart"/>
+      <w:r>
         <w:rPr>
           <w:rFonts w:ascii="Times New Roman" w:hAnsi="Times New Roman" w:cs="Times New Roman"/>
           <w:b/>
-          <w:sz w:val="32"/>
-          <w:szCs w:val="32"/>
+          <w:sz w:val="28"/>
+          <w:szCs w:val="28"/>
+        </w:rPr>
+        <w:t>Date</w:t>
+      </w:r>
+      <w:r>
+        <w:rPr>
+          <w:rFonts w:ascii="Times New Roman" w:hAnsi="Times New Roman" w:cs="Times New Roman"/>
+          <w:sz w:val="28"/>
+          <w:szCs w:val="28"/>
+        </w:rPr>
+        <w:t>:_</w:t>
+      </w:r>
+      <w:proofErr w:type="gramEnd"/>
+      <w:r>
+        <w:rPr>
+          <w:rFonts w:ascii="Times New Roman" w:hAnsi="Times New Roman" w:cs="Times New Roman"/>
+          <w:sz w:val="28"/>
+          <w:szCs w:val="28"/>
+        </w:rPr>
+        <w:t>_________________</w:t>
+      </w:r>
+    </w:p>
+    <w:p>
+      <w:pPr>
+        <w:spacing w:line="360" w:lineRule="auto"/>
+        <w:jc w:val="both"/>
+        <w:rPr>
+          <w:rFonts w:ascii="Times New Roman" w:hAnsi="Times New Roman" w:cs="Times New Roman"/>
+          <w:sz w:val="28"/>
+          <w:szCs w:val="28"/>
         </w:rPr>
       </w:pPr>
       <w:r>
         <w:rPr>
           <w:rFonts w:ascii="Times New Roman" w:hAnsi="Times New Roman" w:cs="Times New Roman"/>
           <w:b/>
-          <w:sz w:val="32"/>
-          <w:szCs w:val="32"/>
-        </w:rPr>
-        <w:t>CERTIFICATE OF ORIGINALITY</w:t>
-      </w:r>
-    </w:p>
-    <w:p>
-      <w:pPr>
-        <w:spacing w:line="360" w:lineRule="auto"/>
-        <w:jc w:val="both"/>
-        <w:rPr>
-          <w:rFonts w:ascii="Times New Roman" w:hAnsi="Times New Roman" w:cs="Times New Roman"/>
-          <w:sz w:val="28"/>
-          <w:szCs w:val="28"/>
-        </w:rPr>
-      </w:pPr>
-      <w:r>
-        <w:rPr>
-          <w:rFonts w:ascii="Times New Roman" w:hAnsi="Times New Roman" w:cs="Times New Roman"/>
-          <w:sz w:val="28"/>
-          <w:szCs w:val="28"/>
-        </w:rPr>
-        <w:t xml:space="preserve">We the undersigned, hereby certify that this dissertation </w:t>
-      </w:r>
-      <w:r>
-        <w:rPr>
-          <w:rFonts w:ascii="Times New Roman" w:hAnsi="Times New Roman" w:cs="Times New Roman"/>
-          <w:sz w:val="28"/>
-          <w:szCs w:val="28"/>
-        </w:rPr>
-        <w:t>entitled</w:t>
-      </w:r>
-      <w:r>
-        <w:rPr>
-          <w:rFonts w:ascii="Times New Roman" w:hAnsi="Times New Roman" w:cs="Times New Roman"/>
-          <w:sz w:val="28"/>
-          <w:szCs w:val="28"/>
-        </w:rPr>
-        <w:t xml:space="preserve"> “</w:t>
-      </w:r>
-      <w:r>
-        <w:rPr>
-          <w:rFonts w:ascii="Times New Roman" w:hAnsi="Times New Roman" w:cs="Times New Roman"/>
-          <w:sz w:val="28"/>
-          <w:szCs w:val="28"/>
-        </w:rPr>
-        <w:t xml:space="preserve">DISTANCE MANAGEMENT OF A BASE STATION” presented by NGAI ELIZABETH ASOBI, Matriculation number FE14A153 has been carried out by her in the Department of Computer Engineering, Faculty of Engineering and Technology, University of </w:t>
+          <w:sz w:val="28"/>
+          <w:szCs w:val="28"/>
+        </w:rPr>
+        <w:t>Student</w:t>
+      </w:r>
+      <w:r>
+        <w:rPr>
+          <w:rFonts w:ascii="Times New Roman" w:hAnsi="Times New Roman" w:cs="Times New Roman"/>
+          <w:sz w:val="28"/>
+          <w:szCs w:val="28"/>
+        </w:rPr>
+        <w:tab/>
+      </w:r>
+      <w:r>
+        <w:rPr>
+          <w:rFonts w:ascii="Times New Roman" w:hAnsi="Times New Roman" w:cs="Times New Roman"/>
+          <w:sz w:val="28"/>
+          <w:szCs w:val="28"/>
+        </w:rPr>
+        <w:tab/>
+      </w:r>
+      <w:r>
+        <w:rPr>
+          <w:rFonts w:ascii="Times New Roman" w:hAnsi="Times New Roman" w:cs="Times New Roman"/>
+          <w:sz w:val="28"/>
+          <w:szCs w:val="28"/>
+        </w:rPr>
+        <w:tab/>
+      </w:r>
+      <w:r>
+        <w:rPr>
+          <w:rFonts w:ascii="Times New Roman" w:hAnsi="Times New Roman" w:cs="Times New Roman"/>
+          <w:sz w:val="28"/>
+          <w:szCs w:val="28"/>
+        </w:rPr>
+        <w:tab/>
+      </w:r>
+      <w:r>
+        <w:rPr>
+          <w:rFonts w:ascii="Times New Roman" w:hAnsi="Times New Roman" w:cs="Times New Roman"/>
+          <w:sz w:val="28"/>
+          <w:szCs w:val="28"/>
+        </w:rPr>
+        <w:tab/>
+      </w:r>
+      <w:r>
+        <w:rPr>
+          <w:rFonts w:ascii="Times New Roman" w:hAnsi="Times New Roman" w:cs="Times New Roman"/>
+          <w:sz w:val="28"/>
+          <w:szCs w:val="28"/>
+        </w:rPr>
+        <w:tab/>
+      </w:r>
+      <w:r>
+        <w:rPr>
+          <w:rFonts w:ascii="Times New Roman" w:hAnsi="Times New Roman" w:cs="Times New Roman"/>
+          <w:sz w:val="28"/>
+          <w:szCs w:val="28"/>
+        </w:rPr>
+        <w:tab/>
+      </w:r>
+      <w:r>
+        <w:rPr>
+          <w:rFonts w:ascii="Times New Roman" w:hAnsi="Times New Roman" w:cs="Times New Roman"/>
+          <w:sz w:val="28"/>
+          <w:szCs w:val="28"/>
+        </w:rPr>
+        <w:tab/>
+      </w:r>
+      <w:r>
+        <w:rPr>
+          <w:rFonts w:ascii="Times New Roman" w:hAnsi="Times New Roman" w:cs="Times New Roman"/>
+          <w:b/>
+          <w:sz w:val="28"/>
+          <w:szCs w:val="28"/>
+        </w:rPr>
+        <w:t>Supervisor</w:t>
+      </w:r>
+    </w:p>
+    <w:p>
+      <w:pPr>
+        <w:spacing w:line="360" w:lineRule="auto"/>
+        <w:jc w:val="both"/>
+        <w:rPr>
+          <w:rFonts w:ascii="Times New Roman" w:hAnsi="Times New Roman" w:cs="Times New Roman"/>
+          <w:sz w:val="28"/>
+          <w:szCs w:val="28"/>
+        </w:rPr>
+      </w:pPr>
+      <w:r>
+        <w:rPr>
+          <w:rFonts w:ascii="Times New Roman" w:hAnsi="Times New Roman" w:cs="Times New Roman"/>
+          <w:sz w:val="28"/>
+          <w:szCs w:val="28"/>
+        </w:rPr>
+        <w:t>NGAI ELIZABETH ASOBI</w:t>
+      </w:r>
+      <w:r>
+        <w:rPr>
+          <w:rFonts w:ascii="Times New Roman" w:hAnsi="Times New Roman" w:cs="Times New Roman"/>
+          <w:sz w:val="28"/>
+          <w:szCs w:val="28"/>
+        </w:rPr>
+        <w:tab/>
+      </w:r>
+      <w:r>
+        <w:rPr>
+          <w:rFonts w:ascii="Times New Roman" w:hAnsi="Times New Roman" w:cs="Times New Roman"/>
+          <w:sz w:val="28"/>
+          <w:szCs w:val="28"/>
+        </w:rPr>
+        <w:tab/>
+      </w:r>
+      <w:r>
+        <w:rPr>
+          <w:rFonts w:ascii="Times New Roman" w:hAnsi="Times New Roman" w:cs="Times New Roman"/>
+          <w:sz w:val="28"/>
+          <w:szCs w:val="28"/>
+        </w:rPr>
+        <w:tab/>
+      </w:r>
+      <w:r>
+        <w:rPr>
+          <w:rFonts w:ascii="Times New Roman" w:hAnsi="Times New Roman" w:cs="Times New Roman"/>
+          <w:sz w:val="28"/>
+          <w:szCs w:val="28"/>
+        </w:rPr>
+        <w:tab/>
+      </w:r>
+      <w:r>
+        <w:rPr>
+          <w:rFonts w:ascii="Times New Roman" w:hAnsi="Times New Roman" w:cs="Times New Roman"/>
+          <w:sz w:val="28"/>
+          <w:szCs w:val="28"/>
+        </w:rPr>
+        <w:tab/>
+      </w:r>
+      <w:r>
+        <w:rPr>
+          <w:rFonts w:ascii="Times New Roman" w:hAnsi="Times New Roman" w:cs="Times New Roman"/>
+          <w:sz w:val="28"/>
+          <w:szCs w:val="28"/>
+        </w:rPr>
+        <w:tab/>
+        <w:t xml:space="preserve">Dr. </w:t>
       </w:r>
       <w:proofErr w:type="spellStart"/>
       <w:r>
@@ -72,7 +388,7 @@
           <w:sz w:val="28"/>
           <w:szCs w:val="28"/>
         </w:rPr>
-        <w:t>Buea</w:t>
+        <w:t>Tsafack</w:t>
       </w:r>
       <w:proofErr w:type="spellEnd"/>
       <w:r>
@@ -81,169 +397,175 @@
           <w:sz w:val="28"/>
           <w:szCs w:val="28"/>
         </w:rPr>
-        <w:t xml:space="preserve"> under the supervision of Dr. </w:t>
-      </w:r>
-      <w:proofErr w:type="spellStart"/>
-      <w:r>
-        <w:rPr>
-          <w:rFonts w:ascii="Times New Roman" w:hAnsi="Times New Roman" w:cs="Times New Roman"/>
-          <w:sz w:val="28"/>
-          <w:szCs w:val="28"/>
-        </w:rPr>
-        <w:t>Tsafack</w:t>
-      </w:r>
-      <w:proofErr w:type="spellEnd"/>
-      <w:r>
-        <w:rPr>
-          <w:rFonts w:ascii="Times New Roman" w:hAnsi="Times New Roman" w:cs="Times New Roman"/>
-          <w:sz w:val="28"/>
-          <w:szCs w:val="28"/>
-        </w:rPr>
-        <w:t xml:space="preserve"> Pierre.</w:t>
-      </w:r>
-    </w:p>
-    <w:p>
-      <w:pPr>
-        <w:spacing w:line="360" w:lineRule="auto"/>
-        <w:jc w:val="both"/>
-        <w:rPr>
-          <w:rFonts w:ascii="Times New Roman" w:hAnsi="Times New Roman" w:cs="Times New Roman"/>
-          <w:sz w:val="28"/>
-          <w:szCs w:val="28"/>
-        </w:rPr>
-      </w:pPr>
-    </w:p>
-    <w:p>
-      <w:pPr>
-        <w:spacing w:line="360" w:lineRule="auto"/>
-        <w:jc w:val="both"/>
-        <w:rPr>
-          <w:rFonts w:ascii="Times New Roman" w:hAnsi="Times New Roman" w:cs="Times New Roman"/>
-          <w:sz w:val="28"/>
-          <w:szCs w:val="28"/>
-        </w:rPr>
-      </w:pPr>
-      <w:r>
-        <w:rPr>
-          <w:rFonts w:ascii="Times New Roman" w:hAnsi="Times New Roman" w:cs="Times New Roman"/>
-          <w:sz w:val="28"/>
-          <w:szCs w:val="28"/>
-        </w:rPr>
-        <w:t>This dissertation is authentic and represents the fruits of her own research and efforts.</w:t>
-      </w:r>
-    </w:p>
-    <w:p>
-      <w:pPr>
-        <w:spacing w:line="360" w:lineRule="auto"/>
-        <w:jc w:val="both"/>
-        <w:rPr>
-          <w:rFonts w:ascii="Times New Roman" w:hAnsi="Times New Roman" w:cs="Times New Roman"/>
-          <w:sz w:val="28"/>
-          <w:szCs w:val="28"/>
-        </w:rPr>
-      </w:pPr>
-      <w:r>
-        <w:rPr>
-          <w:rFonts w:ascii="Times New Roman" w:hAnsi="Times New Roman" w:cs="Times New Roman"/>
-          <w:sz w:val="28"/>
-          <w:szCs w:val="28"/>
-        </w:rPr>
-        <w:tab/>
-      </w:r>
-      <w:r>
-        <w:rPr>
-          <w:rFonts w:ascii="Times New Roman" w:hAnsi="Times New Roman" w:cs="Times New Roman"/>
-          <w:sz w:val="28"/>
-          <w:szCs w:val="28"/>
-        </w:rPr>
-        <w:tab/>
-      </w:r>
-      <w:r>
-        <w:rPr>
-          <w:rFonts w:ascii="Times New Roman" w:hAnsi="Times New Roman" w:cs="Times New Roman"/>
-          <w:sz w:val="28"/>
-          <w:szCs w:val="28"/>
-        </w:rPr>
-        <w:tab/>
-      </w:r>
-      <w:r>
-        <w:rPr>
-          <w:rFonts w:ascii="Times New Roman" w:hAnsi="Times New Roman" w:cs="Times New Roman"/>
-          <w:sz w:val="28"/>
-          <w:szCs w:val="28"/>
-        </w:rPr>
-        <w:tab/>
-      </w:r>
-      <w:r>
-        <w:rPr>
-          <w:rFonts w:ascii="Times New Roman" w:hAnsi="Times New Roman" w:cs="Times New Roman"/>
-          <w:sz w:val="28"/>
-          <w:szCs w:val="28"/>
-        </w:rPr>
-        <w:tab/>
-      </w:r>
-      <w:r>
-        <w:rPr>
-          <w:rFonts w:ascii="Times New Roman" w:hAnsi="Times New Roman" w:cs="Times New Roman"/>
-          <w:sz w:val="28"/>
-          <w:szCs w:val="28"/>
-        </w:rPr>
-        <w:tab/>
-      </w:r>
-      <w:r>
-        <w:rPr>
-          <w:rFonts w:ascii="Times New Roman" w:hAnsi="Times New Roman" w:cs="Times New Roman"/>
-          <w:sz w:val="28"/>
-          <w:szCs w:val="28"/>
-        </w:rPr>
-        <w:tab/>
-      </w:r>
-      <w:r>
-        <w:rPr>
-          <w:rFonts w:ascii="Times New Roman" w:hAnsi="Times New Roman" w:cs="Times New Roman"/>
-          <w:sz w:val="28"/>
-          <w:szCs w:val="28"/>
-        </w:rPr>
-        <w:tab/>
-      </w:r>
-      <w:proofErr w:type="gramStart"/>
-      <w:r>
+        <w:t xml:space="preserve"> Pierre</w:t>
+      </w:r>
+    </w:p>
+    <w:p>
+      <w:pPr>
+        <w:spacing w:line="360" w:lineRule="auto"/>
+        <w:jc w:val="both"/>
+        <w:rPr>
+          <w:rFonts w:ascii="Times New Roman" w:hAnsi="Times New Roman" w:cs="Times New Roman"/>
+          <w:sz w:val="28"/>
+          <w:szCs w:val="28"/>
+        </w:rPr>
+      </w:pPr>
+      <w:r>
+        <w:rPr>
+          <w:rFonts w:ascii="Times New Roman" w:hAnsi="Times New Roman" w:cs="Times New Roman"/>
+          <w:sz w:val="28"/>
+          <w:szCs w:val="28"/>
+        </w:rPr>
+        <w:tab/>
+      </w:r>
+      <w:r>
+        <w:rPr>
+          <w:rFonts w:ascii="Times New Roman" w:hAnsi="Times New Roman" w:cs="Times New Roman"/>
+          <w:sz w:val="28"/>
+          <w:szCs w:val="28"/>
+        </w:rPr>
+        <w:tab/>
+      </w:r>
+      <w:r>
+        <w:rPr>
+          <w:rFonts w:ascii="Times New Roman" w:hAnsi="Times New Roman" w:cs="Times New Roman"/>
+          <w:sz w:val="28"/>
+          <w:szCs w:val="28"/>
+        </w:rPr>
+        <w:tab/>
+      </w:r>
+      <w:r>
+        <w:rPr>
+          <w:rFonts w:ascii="Times New Roman" w:hAnsi="Times New Roman" w:cs="Times New Roman"/>
+          <w:sz w:val="28"/>
+          <w:szCs w:val="28"/>
+        </w:rPr>
+        <w:tab/>
+      </w:r>
+      <w:r>
+        <w:rPr>
+          <w:rFonts w:ascii="Times New Roman" w:hAnsi="Times New Roman" w:cs="Times New Roman"/>
+          <w:sz w:val="28"/>
+          <w:szCs w:val="28"/>
+        </w:rPr>
+        <w:tab/>
+      </w:r>
+      <w:r>
+        <w:rPr>
+          <w:rFonts w:ascii="Times New Roman" w:hAnsi="Times New Roman" w:cs="Times New Roman"/>
+          <w:sz w:val="28"/>
+          <w:szCs w:val="28"/>
+        </w:rPr>
+        <w:tab/>
+      </w:r>
+      <w:r>
+        <w:rPr>
+          <w:rFonts w:ascii="Times New Roman" w:hAnsi="Times New Roman" w:cs="Times New Roman"/>
+          <w:sz w:val="28"/>
+          <w:szCs w:val="28"/>
+        </w:rPr>
+        <w:tab/>
+      </w:r>
+      <w:r>
+        <w:rPr>
+          <w:rFonts w:ascii="Times New Roman" w:hAnsi="Times New Roman" w:cs="Times New Roman"/>
+          <w:sz w:val="28"/>
+          <w:szCs w:val="28"/>
+        </w:rPr>
+        <w:tab/>
+      </w:r>
+      <w:r>
+        <w:rPr>
+          <w:rFonts w:ascii="Times New Roman" w:hAnsi="Times New Roman" w:cs="Times New Roman"/>
+          <w:sz w:val="28"/>
+          <w:szCs w:val="28"/>
+        </w:rPr>
+        <w:tab/>
+      </w:r>
+    </w:p>
+    <w:p>
+      <w:pPr>
+        <w:spacing w:line="360" w:lineRule="auto"/>
+        <w:jc w:val="both"/>
         <w:rPr>
           <w:rFonts w:ascii="Times New Roman" w:hAnsi="Times New Roman" w:cs="Times New Roman"/>
           <w:b/>
           <w:sz w:val="28"/>
           <w:szCs w:val="28"/>
         </w:rPr>
-        <w:t>Date</w:t>
-      </w:r>
-      <w:r>
-        <w:rPr>
-          <w:rFonts w:ascii="Times New Roman" w:hAnsi="Times New Roman" w:cs="Times New Roman"/>
-          <w:sz w:val="28"/>
-          <w:szCs w:val="28"/>
-        </w:rPr>
-        <w:t>:_</w:t>
-      </w:r>
-      <w:proofErr w:type="gramEnd"/>
-      <w:r>
-        <w:rPr>
-          <w:rFonts w:ascii="Times New Roman" w:hAnsi="Times New Roman" w:cs="Times New Roman"/>
-          <w:sz w:val="28"/>
-          <w:szCs w:val="28"/>
-        </w:rPr>
-        <w:t>_________________</w:t>
-      </w:r>
-    </w:p>
-    <w:p>
-      <w:pPr>
-        <w:spacing w:line="360" w:lineRule="auto"/>
-        <w:jc w:val="both"/>
-        <w:rPr>
-          <w:rFonts w:ascii="Times New Roman" w:hAnsi="Times New Roman" w:cs="Times New Roman"/>
-          <w:sz w:val="28"/>
-          <w:szCs w:val="28"/>
-        </w:rPr>
-      </w:pPr>
+      </w:pPr>
+      <w:r>
+        <w:rPr>
+          <w:rFonts w:ascii="Times New Roman" w:hAnsi="Times New Roman" w:cs="Times New Roman"/>
+          <w:sz w:val="28"/>
+          <w:szCs w:val="28"/>
+        </w:rPr>
+        <w:tab/>
+      </w:r>
+      <w:r>
+        <w:rPr>
+          <w:rFonts w:ascii="Times New Roman" w:hAnsi="Times New Roman" w:cs="Times New Roman"/>
+          <w:sz w:val="28"/>
+          <w:szCs w:val="28"/>
+        </w:rPr>
+        <w:tab/>
+      </w:r>
+      <w:r>
+        <w:rPr>
+          <w:rFonts w:ascii="Times New Roman" w:hAnsi="Times New Roman" w:cs="Times New Roman"/>
+          <w:sz w:val="28"/>
+          <w:szCs w:val="28"/>
+        </w:rPr>
+        <w:tab/>
+      </w:r>
+      <w:r>
+        <w:rPr>
+          <w:rFonts w:ascii="Times New Roman" w:hAnsi="Times New Roman" w:cs="Times New Roman"/>
+          <w:sz w:val="28"/>
+          <w:szCs w:val="28"/>
+        </w:rPr>
+        <w:tab/>
+      </w:r>
+      <w:r>
+        <w:rPr>
+          <w:rFonts w:ascii="Times New Roman" w:hAnsi="Times New Roman" w:cs="Times New Roman"/>
+          <w:sz w:val="28"/>
+          <w:szCs w:val="28"/>
+        </w:rPr>
+        <w:tab/>
+      </w:r>
+      <w:r>
+        <w:rPr>
+          <w:rFonts w:ascii="Times New Roman" w:hAnsi="Times New Roman" w:cs="Times New Roman"/>
+          <w:sz w:val="28"/>
+          <w:szCs w:val="28"/>
+        </w:rPr>
+        <w:tab/>
+      </w:r>
+      <w:r>
+        <w:rPr>
+          <w:rFonts w:ascii="Times New Roman" w:hAnsi="Times New Roman" w:cs="Times New Roman"/>
+          <w:sz w:val="28"/>
+          <w:szCs w:val="28"/>
+        </w:rPr>
+        <w:tab/>
+      </w:r>
+      <w:r>
+        <w:rPr>
+          <w:rFonts w:ascii="Times New Roman" w:hAnsi="Times New Roman" w:cs="Times New Roman"/>
+          <w:sz w:val="28"/>
+          <w:szCs w:val="28"/>
+        </w:rPr>
+        <w:tab/>
+      </w:r>
+      <w:r>
+        <w:rPr>
+          <w:rFonts w:ascii="Times New Roman" w:hAnsi="Times New Roman" w:cs="Times New Roman"/>
+          <w:sz w:val="28"/>
+          <w:szCs w:val="28"/>
+        </w:rPr>
+        <w:tab/>
+      </w:r>
       <w:r>
         <w:rPr>
           <w:rFonts w:ascii="Times New Roman" w:hAnsi="Times New Roman" w:cs="Times New Roman"/>
@@ -251,341 +573,6 @@
           <w:sz w:val="28"/>
           <w:szCs w:val="28"/>
         </w:rPr>
-        <w:t>Student</w:t>
-      </w:r>
-      <w:r>
-        <w:rPr>
-          <w:rFonts w:ascii="Times New Roman" w:hAnsi="Times New Roman" w:cs="Times New Roman"/>
-          <w:sz w:val="28"/>
-          <w:szCs w:val="28"/>
-        </w:rPr>
-        <w:tab/>
-      </w:r>
-      <w:r>
-        <w:rPr>
-          <w:rFonts w:ascii="Times New Roman" w:hAnsi="Times New Roman" w:cs="Times New Roman"/>
-          <w:sz w:val="28"/>
-          <w:szCs w:val="28"/>
-        </w:rPr>
-        <w:tab/>
-      </w:r>
-      <w:r>
-        <w:rPr>
-          <w:rFonts w:ascii="Times New Roman" w:hAnsi="Times New Roman" w:cs="Times New Roman"/>
-          <w:sz w:val="28"/>
-          <w:szCs w:val="28"/>
-        </w:rPr>
-        <w:tab/>
-      </w:r>
-      <w:r>
-        <w:rPr>
-          <w:rFonts w:ascii="Times New Roman" w:hAnsi="Times New Roman" w:cs="Times New Roman"/>
-          <w:sz w:val="28"/>
-          <w:szCs w:val="28"/>
-        </w:rPr>
-        <w:tab/>
-      </w:r>
-      <w:r>
-        <w:rPr>
-          <w:rFonts w:ascii="Times New Roman" w:hAnsi="Times New Roman" w:cs="Times New Roman"/>
-          <w:sz w:val="28"/>
-          <w:szCs w:val="28"/>
-        </w:rPr>
-        <w:tab/>
-      </w:r>
-      <w:r>
-        <w:rPr>
-          <w:rFonts w:ascii="Times New Roman" w:hAnsi="Times New Roman" w:cs="Times New Roman"/>
-          <w:sz w:val="28"/>
-          <w:szCs w:val="28"/>
-        </w:rPr>
-        <w:tab/>
-      </w:r>
-      <w:r>
-        <w:rPr>
-          <w:rFonts w:ascii="Times New Roman" w:hAnsi="Times New Roman" w:cs="Times New Roman"/>
-          <w:sz w:val="28"/>
-          <w:szCs w:val="28"/>
-        </w:rPr>
-        <w:tab/>
-      </w:r>
-      <w:r>
-        <w:rPr>
-          <w:rFonts w:ascii="Times New Roman" w:hAnsi="Times New Roman" w:cs="Times New Roman"/>
-          <w:sz w:val="28"/>
-          <w:szCs w:val="28"/>
-        </w:rPr>
-        <w:tab/>
-      </w:r>
-      <w:r>
-        <w:rPr>
-          <w:rFonts w:ascii="Times New Roman" w:hAnsi="Times New Roman" w:cs="Times New Roman"/>
-          <w:b/>
-          <w:sz w:val="28"/>
-          <w:szCs w:val="28"/>
-        </w:rPr>
-        <w:t>Supervisor</w:t>
-      </w:r>
-    </w:p>
-    <w:p>
-      <w:pPr>
-        <w:spacing w:line="360" w:lineRule="auto"/>
-        <w:jc w:val="both"/>
-        <w:rPr>
-          <w:rFonts w:ascii="Times New Roman" w:hAnsi="Times New Roman" w:cs="Times New Roman"/>
-          <w:sz w:val="28"/>
-          <w:szCs w:val="28"/>
-        </w:rPr>
-      </w:pPr>
-      <w:r>
-        <w:rPr>
-          <w:rFonts w:ascii="Times New Roman" w:hAnsi="Times New Roman" w:cs="Times New Roman"/>
-          <w:sz w:val="28"/>
-          <w:szCs w:val="28"/>
-        </w:rPr>
-        <w:t>NGAI ELIZABETH ASOBI</w:t>
-      </w:r>
-      <w:r>
-        <w:rPr>
-          <w:rFonts w:ascii="Times New Roman" w:hAnsi="Times New Roman" w:cs="Times New Roman"/>
-          <w:sz w:val="28"/>
-          <w:szCs w:val="28"/>
-        </w:rPr>
-        <w:tab/>
-      </w:r>
-      <w:r>
-        <w:rPr>
-          <w:rFonts w:ascii="Times New Roman" w:hAnsi="Times New Roman" w:cs="Times New Roman"/>
-          <w:sz w:val="28"/>
-          <w:szCs w:val="28"/>
-        </w:rPr>
-        <w:tab/>
-      </w:r>
-      <w:r>
-        <w:rPr>
-          <w:rFonts w:ascii="Times New Roman" w:hAnsi="Times New Roman" w:cs="Times New Roman"/>
-          <w:sz w:val="28"/>
-          <w:szCs w:val="28"/>
-        </w:rPr>
-        <w:tab/>
-      </w:r>
-      <w:r>
-        <w:rPr>
-          <w:rFonts w:ascii="Times New Roman" w:hAnsi="Times New Roman" w:cs="Times New Roman"/>
-          <w:sz w:val="28"/>
-          <w:szCs w:val="28"/>
-        </w:rPr>
-        <w:tab/>
-      </w:r>
-      <w:r>
-        <w:rPr>
-          <w:rFonts w:ascii="Times New Roman" w:hAnsi="Times New Roman" w:cs="Times New Roman"/>
-          <w:sz w:val="28"/>
-          <w:szCs w:val="28"/>
-        </w:rPr>
-        <w:tab/>
-      </w:r>
-      <w:r>
-        <w:rPr>
-          <w:rFonts w:ascii="Times New Roman" w:hAnsi="Times New Roman" w:cs="Times New Roman"/>
-          <w:sz w:val="28"/>
-          <w:szCs w:val="28"/>
-        </w:rPr>
-        <w:tab/>
-        <w:t xml:space="preserve">Dr. </w:t>
-      </w:r>
-      <w:proofErr w:type="spellStart"/>
-      <w:r>
-        <w:rPr>
-          <w:rFonts w:ascii="Times New Roman" w:hAnsi="Times New Roman" w:cs="Times New Roman"/>
-          <w:sz w:val="28"/>
-          <w:szCs w:val="28"/>
-        </w:rPr>
-        <w:t>Tsafack</w:t>
-      </w:r>
-      <w:proofErr w:type="spellEnd"/>
-      <w:r>
-        <w:rPr>
-          <w:rFonts w:ascii="Times New Roman" w:hAnsi="Times New Roman" w:cs="Times New Roman"/>
-          <w:sz w:val="28"/>
-          <w:szCs w:val="28"/>
-        </w:rPr>
-        <w:t xml:space="preserve"> Pierre</w:t>
-      </w:r>
-    </w:p>
-    <w:p>
-      <w:pPr>
-        <w:spacing w:line="360" w:lineRule="auto"/>
-        <w:jc w:val="both"/>
-        <w:rPr>
-          <w:rFonts w:ascii="Times New Roman" w:hAnsi="Times New Roman" w:cs="Times New Roman"/>
-          <w:sz w:val="28"/>
-          <w:szCs w:val="28"/>
-        </w:rPr>
-      </w:pPr>
-      <w:r>
-        <w:rPr>
-          <w:rFonts w:ascii="Times New Roman" w:hAnsi="Times New Roman" w:cs="Times New Roman"/>
-          <w:sz w:val="28"/>
-          <w:szCs w:val="28"/>
-        </w:rPr>
-        <w:tab/>
-      </w:r>
-      <w:r>
-        <w:rPr>
-          <w:rFonts w:ascii="Times New Roman" w:hAnsi="Times New Roman" w:cs="Times New Roman"/>
-          <w:sz w:val="28"/>
-          <w:szCs w:val="28"/>
-        </w:rPr>
-        <w:tab/>
-      </w:r>
-      <w:r>
-        <w:rPr>
-          <w:rFonts w:ascii="Times New Roman" w:hAnsi="Times New Roman" w:cs="Times New Roman"/>
-          <w:sz w:val="28"/>
-          <w:szCs w:val="28"/>
-        </w:rPr>
-        <w:tab/>
-      </w:r>
-      <w:r>
-        <w:rPr>
-          <w:rFonts w:ascii="Times New Roman" w:hAnsi="Times New Roman" w:cs="Times New Roman"/>
-          <w:sz w:val="28"/>
-          <w:szCs w:val="28"/>
-        </w:rPr>
-        <w:tab/>
-      </w:r>
-      <w:r>
-        <w:rPr>
-          <w:rFonts w:ascii="Times New Roman" w:hAnsi="Times New Roman" w:cs="Times New Roman"/>
-          <w:sz w:val="28"/>
-          <w:szCs w:val="28"/>
-        </w:rPr>
-        <w:tab/>
-      </w:r>
-      <w:r>
-        <w:rPr>
-          <w:rFonts w:ascii="Times New Roman" w:hAnsi="Times New Roman" w:cs="Times New Roman"/>
-          <w:sz w:val="28"/>
-          <w:szCs w:val="28"/>
-        </w:rPr>
-        <w:tab/>
-      </w:r>
-      <w:r>
-        <w:rPr>
-          <w:rFonts w:ascii="Times New Roman" w:hAnsi="Times New Roman" w:cs="Times New Roman"/>
-          <w:sz w:val="28"/>
-          <w:szCs w:val="28"/>
-        </w:rPr>
-        <w:tab/>
-      </w:r>
-      <w:r>
-        <w:rPr>
-          <w:rFonts w:ascii="Times New Roman" w:hAnsi="Times New Roman" w:cs="Times New Roman"/>
-          <w:sz w:val="28"/>
-          <w:szCs w:val="28"/>
-        </w:rPr>
-        <w:tab/>
-      </w:r>
-      <w:r>
-        <w:rPr>
-          <w:rFonts w:ascii="Times New Roman" w:hAnsi="Times New Roman" w:cs="Times New Roman"/>
-          <w:sz w:val="28"/>
-          <w:szCs w:val="28"/>
-        </w:rPr>
-        <w:tab/>
-      </w:r>
-    </w:p>
-    <w:p>
-      <w:pPr>
-        <w:spacing w:line="360" w:lineRule="auto"/>
-        <w:jc w:val="both"/>
-        <w:rPr>
-          <w:rFonts w:ascii="Times New Roman" w:hAnsi="Times New Roman" w:cs="Times New Roman"/>
-          <w:b/>
-          <w:sz w:val="28"/>
-          <w:szCs w:val="28"/>
-        </w:rPr>
-      </w:pPr>
-      <w:r>
-        <w:rPr>
-          <w:rFonts w:ascii="Times New Roman" w:hAnsi="Times New Roman" w:cs="Times New Roman"/>
-          <w:sz w:val="28"/>
-          <w:szCs w:val="28"/>
-        </w:rPr>
-        <w:tab/>
-      </w:r>
-      <w:r>
-        <w:rPr>
-          <w:rFonts w:ascii="Times New Roman" w:hAnsi="Times New Roman" w:cs="Times New Roman"/>
-          <w:sz w:val="28"/>
-          <w:szCs w:val="28"/>
-        </w:rPr>
-        <w:tab/>
-      </w:r>
-      <w:r>
-        <w:rPr>
-          <w:rFonts w:ascii="Times New Roman" w:hAnsi="Times New Roman" w:cs="Times New Roman"/>
-          <w:sz w:val="28"/>
-          <w:szCs w:val="28"/>
-        </w:rPr>
-        <w:tab/>
-      </w:r>
-      <w:r>
-        <w:rPr>
-          <w:rFonts w:ascii="Times New Roman" w:hAnsi="Times New Roman" w:cs="Times New Roman"/>
-          <w:sz w:val="28"/>
-          <w:szCs w:val="28"/>
-        </w:rPr>
-        <w:tab/>
-      </w:r>
-      <w:r>
-        <w:rPr>
-          <w:rFonts w:ascii="Times New Roman" w:hAnsi="Times New Roman" w:cs="Times New Roman"/>
-          <w:sz w:val="28"/>
-          <w:szCs w:val="28"/>
-        </w:rPr>
-        <w:tab/>
-      </w:r>
-      <w:r>
-        <w:rPr>
-          <w:rFonts w:ascii="Times New Roman" w:hAnsi="Times New Roman" w:cs="Times New Roman"/>
-          <w:sz w:val="28"/>
-          <w:szCs w:val="28"/>
-        </w:rPr>
-        <w:tab/>
-      </w:r>
-      <w:r>
-        <w:rPr>
-          <w:rFonts w:ascii="Times New Roman" w:hAnsi="Times New Roman" w:cs="Times New Roman"/>
-          <w:sz w:val="28"/>
-          <w:szCs w:val="28"/>
-        </w:rPr>
-        <w:tab/>
-      </w:r>
-      <w:r>
-        <w:rPr>
-          <w:rFonts w:ascii="Times New Roman" w:hAnsi="Times New Roman" w:cs="Times New Roman"/>
-          <w:sz w:val="28"/>
-          <w:szCs w:val="28"/>
-        </w:rPr>
-        <w:tab/>
-      </w:r>
-      <w:r>
-        <w:rPr>
-          <w:rFonts w:ascii="Times New Roman" w:hAnsi="Times New Roman" w:cs="Times New Roman"/>
-          <w:sz w:val="28"/>
-          <w:szCs w:val="28"/>
-        </w:rPr>
-        <w:tab/>
-      </w:r>
-      <w:r>
-        <w:rPr>
-          <w:rFonts w:ascii="Times New Roman" w:hAnsi="Times New Roman" w:cs="Times New Roman"/>
-          <w:b/>
-          <w:sz w:val="28"/>
-          <w:szCs w:val="28"/>
-        </w:rPr>
         <w:t>Head of Department</w:t>
       </w:r>
     </w:p>
@@ -668,22 +655,9 @@
     </w:p>
     <w:p>
       <w:pPr>
-        <w:spacing w:line="360" w:lineRule="auto"/>
-        <w:jc w:val="center"/>
-        <w:rPr>
-          <w:rFonts w:ascii="Times New Roman" w:hAnsi="Times New Roman" w:cs="Times New Roman"/>
-          <w:b/>
-          <w:sz w:val="32"/>
-          <w:szCs w:val="32"/>
-        </w:rPr>
-      </w:pPr>
-      <w:r>
-        <w:rPr>
-          <w:rFonts w:ascii="Times New Roman" w:hAnsi="Times New Roman" w:cs="Times New Roman"/>
-          <w:b/>
-          <w:sz w:val="32"/>
-          <w:szCs w:val="32"/>
-        </w:rPr>
+        <w:pStyle w:val="Heading1"/>
+      </w:pPr>
+      <w:r>
         <w:lastRenderedPageBreak/>
         <w:t>DEDICATION</w:t>
       </w:r>
@@ -934,22 +908,9 @@
     </w:p>
     <w:p>
       <w:pPr>
-        <w:spacing w:line="360" w:lineRule="auto"/>
-        <w:jc w:val="center"/>
-        <w:rPr>
-          <w:rFonts w:ascii="Times New Roman" w:hAnsi="Times New Roman" w:cs="Times New Roman"/>
-          <w:b/>
-          <w:sz w:val="32"/>
-          <w:szCs w:val="32"/>
-        </w:rPr>
-      </w:pPr>
-      <w:r>
-        <w:rPr>
-          <w:rFonts w:ascii="Times New Roman" w:hAnsi="Times New Roman" w:cs="Times New Roman"/>
-          <w:b/>
-          <w:sz w:val="32"/>
-          <w:szCs w:val="32"/>
-        </w:rPr>
+        <w:pStyle w:val="Heading1"/>
+      </w:pPr>
+      <w:r>
         <w:lastRenderedPageBreak/>
         <w:t>ACKNOWLEDGEMENT</w:t>
       </w:r>
@@ -1218,41 +1179,168 @@
     </w:p>
     <w:p>
       <w:pPr>
+        <w:pStyle w:val="Heading1"/>
+      </w:pPr>
+      <w:r>
+        <w:lastRenderedPageBreak/>
+        <w:tab/>
+      </w:r>
+      <w:r>
+        <w:t>ABSTRACT</w:t>
+      </w:r>
+      <w:r>
+        <w:tab/>
+      </w:r>
+    </w:p>
+    <w:p>
+      <w:pPr>
         <w:tabs>
           <w:tab w:val="center" w:pos="4680"/>
           <w:tab w:val="left" w:pos="5955"/>
         </w:tabs>
         <w:spacing w:line="360" w:lineRule="auto"/>
-        <w:rPr>
-          <w:rFonts w:ascii="Times New Roman" w:hAnsi="Times New Roman" w:cs="Times New Roman"/>
-          <w:sz w:val="32"/>
-          <w:szCs w:val="32"/>
-        </w:rPr>
-      </w:pPr>
-      <w:r>
-        <w:rPr>
-          <w:rFonts w:ascii="Times New Roman" w:hAnsi="Times New Roman" w:cs="Times New Roman"/>
-          <w:sz w:val="32"/>
-          <w:szCs w:val="32"/>
-        </w:rPr>
-        <w:lastRenderedPageBreak/>
-        <w:tab/>
-      </w:r>
-      <w:r>
-        <w:rPr>
-          <w:rFonts w:ascii="Times New Roman" w:hAnsi="Times New Roman" w:cs="Times New Roman"/>
-          <w:sz w:val="32"/>
-          <w:szCs w:val="32"/>
-        </w:rPr>
-        <w:t>ABSTRACT</w:t>
-      </w:r>
-      <w:r>
-        <w:rPr>
-          <w:rFonts w:ascii="Times New Roman" w:hAnsi="Times New Roman" w:cs="Times New Roman"/>
-          <w:sz w:val="32"/>
-          <w:szCs w:val="32"/>
-        </w:rPr>
-        <w:tab/>
+        <w:jc w:val="both"/>
+        <w:rPr>
+          <w:rFonts w:ascii="Times New Roman" w:hAnsi="Times New Roman" w:cs="Times New Roman"/>
+          <w:sz w:val="32"/>
+          <w:szCs w:val="32"/>
+        </w:rPr>
+      </w:pPr>
+      <w:r>
+        <w:rPr>
+          <w:rFonts w:ascii="Times New Roman" w:hAnsi="Times New Roman" w:cs="Times New Roman"/>
+          <w:sz w:val="32"/>
+          <w:szCs w:val="32"/>
+        </w:rPr>
+        <w:t xml:space="preserve">As more and more people rely on </w:t>
+      </w:r>
+      <w:r>
+        <w:rPr>
+          <w:rFonts w:ascii="Times New Roman" w:hAnsi="Times New Roman" w:cs="Times New Roman"/>
+          <w:sz w:val="32"/>
+          <w:szCs w:val="32"/>
+        </w:rPr>
+        <w:t>mobile communication in their daily lives, the smooth functioning of Mobile Communication Base Station is necessary</w:t>
+      </w:r>
+      <w:r>
+        <w:rPr>
+          <w:rFonts w:ascii="Times New Roman" w:hAnsi="Times New Roman" w:cs="Times New Roman"/>
+          <w:sz w:val="32"/>
+          <w:szCs w:val="32"/>
+        </w:rPr>
+        <w:t xml:space="preserve"> to also ensure smooth functioning of the network.</w:t>
+      </w:r>
+      <w:r>
+        <w:rPr>
+          <w:rFonts w:ascii="Times New Roman" w:hAnsi="Times New Roman" w:cs="Times New Roman"/>
+          <w:sz w:val="32"/>
+          <w:szCs w:val="32"/>
+        </w:rPr>
+        <w:t xml:space="preserve"> </w:t>
+      </w:r>
+      <w:r>
+        <w:rPr>
+          <w:rFonts w:ascii="Times New Roman" w:hAnsi="Times New Roman" w:cs="Times New Roman"/>
+          <w:sz w:val="32"/>
+          <w:szCs w:val="32"/>
+        </w:rPr>
+        <w:t>To do this, the BTS</w:t>
+      </w:r>
+      <w:r>
+        <w:rPr>
+          <w:rFonts w:ascii="Times New Roman" w:hAnsi="Times New Roman" w:cs="Times New Roman"/>
+          <w:sz w:val="32"/>
+          <w:szCs w:val="32"/>
+        </w:rPr>
+        <w:t xml:space="preserve"> comprises many </w:t>
+      </w:r>
+      <w:r>
+        <w:rPr>
+          <w:rFonts w:ascii="Times New Roman" w:hAnsi="Times New Roman" w:cs="Times New Roman"/>
+          <w:sz w:val="32"/>
+          <w:szCs w:val="32"/>
+        </w:rPr>
+        <w:t>device</w:t>
+      </w:r>
+      <w:r>
+        <w:rPr>
+          <w:rFonts w:ascii="Times New Roman" w:hAnsi="Times New Roman" w:cs="Times New Roman"/>
+          <w:sz w:val="32"/>
+          <w:szCs w:val="32"/>
+        </w:rPr>
+        <w:t>s</w:t>
+      </w:r>
+      <w:r>
+        <w:rPr>
+          <w:rFonts w:ascii="Times New Roman" w:hAnsi="Times New Roman" w:cs="Times New Roman"/>
+          <w:sz w:val="32"/>
+          <w:szCs w:val="32"/>
+        </w:rPr>
+        <w:t xml:space="preserve"> as such, the </w:t>
+      </w:r>
+      <w:r>
+        <w:rPr>
+          <w:rFonts w:ascii="Times New Roman" w:hAnsi="Times New Roman" w:cs="Times New Roman"/>
+          <w:sz w:val="32"/>
+          <w:szCs w:val="32"/>
+        </w:rPr>
+        <w:t xml:space="preserve">goal of this project is to develop a system capable of detecting faults occurring in </w:t>
+      </w:r>
+      <w:r>
+        <w:rPr>
+          <w:rFonts w:ascii="Times New Roman" w:hAnsi="Times New Roman" w:cs="Times New Roman"/>
+          <w:sz w:val="32"/>
+          <w:szCs w:val="32"/>
+        </w:rPr>
+        <w:t>these devices</w:t>
+      </w:r>
+      <w:r>
+        <w:rPr>
+          <w:rFonts w:ascii="Times New Roman" w:hAnsi="Times New Roman" w:cs="Times New Roman"/>
+          <w:sz w:val="32"/>
+          <w:szCs w:val="32"/>
+        </w:rPr>
+        <w:t xml:space="preserve"> and generate alerts immediately and also to control</w:t>
+      </w:r>
+      <w:r>
+        <w:rPr>
+          <w:rFonts w:ascii="Times New Roman" w:hAnsi="Times New Roman" w:cs="Times New Roman"/>
+          <w:sz w:val="32"/>
+          <w:szCs w:val="32"/>
+        </w:rPr>
+        <w:t xml:space="preserve"> and </w:t>
+      </w:r>
+      <w:r>
+        <w:rPr>
+          <w:rFonts w:ascii="Times New Roman" w:hAnsi="Times New Roman" w:cs="Times New Roman"/>
+          <w:sz w:val="32"/>
+          <w:szCs w:val="32"/>
+        </w:rPr>
+        <w:t>analyze</w:t>
+      </w:r>
+      <w:r>
+        <w:rPr>
+          <w:rFonts w:ascii="Times New Roman" w:hAnsi="Times New Roman" w:cs="Times New Roman"/>
+          <w:sz w:val="32"/>
+          <w:szCs w:val="32"/>
+        </w:rPr>
+        <w:t xml:space="preserve"> the overall functioning of this system </w:t>
+      </w:r>
+      <w:r>
+        <w:rPr>
+          <w:rFonts w:ascii="Times New Roman" w:hAnsi="Times New Roman" w:cs="Times New Roman"/>
+          <w:sz w:val="32"/>
+          <w:szCs w:val="32"/>
+        </w:rPr>
+        <w:t>remotely</w:t>
+      </w:r>
+      <w:r>
+        <w:rPr>
+          <w:rFonts w:ascii="Times New Roman" w:hAnsi="Times New Roman" w:cs="Times New Roman"/>
+          <w:sz w:val="32"/>
+          <w:szCs w:val="32"/>
+        </w:rPr>
+        <w:t>.</w:t>
       </w:r>
     </w:p>
     <w:p>
@@ -1275,135 +1363,15 @@
           <w:sz w:val="32"/>
           <w:szCs w:val="32"/>
         </w:rPr>
-        <w:t xml:space="preserve">As more and more people rely on </w:t>
-      </w:r>
-      <w:r>
-        <w:rPr>
-          <w:rFonts w:ascii="Times New Roman" w:hAnsi="Times New Roman" w:cs="Times New Roman"/>
-          <w:sz w:val="32"/>
-          <w:szCs w:val="32"/>
-        </w:rPr>
-        <w:t>mobile communication in their daily lives, the smooth functioning of Mobile Communication Base Station is necessary</w:t>
-      </w:r>
-      <w:r>
-        <w:rPr>
-          <w:rFonts w:ascii="Times New Roman" w:hAnsi="Times New Roman" w:cs="Times New Roman"/>
-          <w:sz w:val="32"/>
-          <w:szCs w:val="32"/>
-        </w:rPr>
-        <w:t xml:space="preserve"> to also ensure smooth functioning of the network.</w:t>
-      </w:r>
-      <w:r>
-        <w:rPr>
-          <w:rFonts w:ascii="Times New Roman" w:hAnsi="Times New Roman" w:cs="Times New Roman"/>
-          <w:sz w:val="32"/>
-          <w:szCs w:val="32"/>
-        </w:rPr>
-        <w:t xml:space="preserve"> </w:t>
-      </w:r>
-      <w:r>
-        <w:rPr>
-          <w:rFonts w:ascii="Times New Roman" w:hAnsi="Times New Roman" w:cs="Times New Roman"/>
-          <w:sz w:val="32"/>
-          <w:szCs w:val="32"/>
-        </w:rPr>
-        <w:t>To do this, the BTS</w:t>
-      </w:r>
-      <w:r>
-        <w:rPr>
-          <w:rFonts w:ascii="Times New Roman" w:hAnsi="Times New Roman" w:cs="Times New Roman"/>
-          <w:sz w:val="32"/>
-          <w:szCs w:val="32"/>
-        </w:rPr>
-        <w:t xml:space="preserve"> comprises many </w:t>
-      </w:r>
-      <w:r>
-        <w:rPr>
-          <w:rFonts w:ascii="Times New Roman" w:hAnsi="Times New Roman" w:cs="Times New Roman"/>
-          <w:sz w:val="32"/>
-          <w:szCs w:val="32"/>
-        </w:rPr>
-        <w:t>device</w:t>
-      </w:r>
-      <w:r>
-        <w:rPr>
-          <w:rFonts w:ascii="Times New Roman" w:hAnsi="Times New Roman" w:cs="Times New Roman"/>
-          <w:sz w:val="32"/>
-          <w:szCs w:val="32"/>
-        </w:rPr>
-        <w:t>s</w:t>
-      </w:r>
-      <w:r>
-        <w:rPr>
-          <w:rFonts w:ascii="Times New Roman" w:hAnsi="Times New Roman" w:cs="Times New Roman"/>
-          <w:sz w:val="32"/>
-          <w:szCs w:val="32"/>
-        </w:rPr>
-        <w:t xml:space="preserve"> as such, the </w:t>
-      </w:r>
-      <w:r>
-        <w:rPr>
-          <w:rFonts w:ascii="Times New Roman" w:hAnsi="Times New Roman" w:cs="Times New Roman"/>
-          <w:sz w:val="32"/>
-          <w:szCs w:val="32"/>
-        </w:rPr>
-        <w:t xml:space="preserve">goal of this project is to develop a system capable of detecting faults occurring in </w:t>
-      </w:r>
-      <w:r>
-        <w:rPr>
-          <w:rFonts w:ascii="Times New Roman" w:hAnsi="Times New Roman" w:cs="Times New Roman"/>
-          <w:sz w:val="32"/>
-          <w:szCs w:val="32"/>
-        </w:rPr>
-        <w:t>these devices</w:t>
-      </w:r>
-      <w:r>
-        <w:rPr>
-          <w:rFonts w:ascii="Times New Roman" w:hAnsi="Times New Roman" w:cs="Times New Roman"/>
-          <w:sz w:val="32"/>
-          <w:szCs w:val="32"/>
-        </w:rPr>
-        <w:t xml:space="preserve"> and generate alerts immediately and also to control</w:t>
-      </w:r>
-      <w:r>
-        <w:rPr>
-          <w:rFonts w:ascii="Times New Roman" w:hAnsi="Times New Roman" w:cs="Times New Roman"/>
-          <w:sz w:val="32"/>
-          <w:szCs w:val="32"/>
-        </w:rPr>
-        <w:t xml:space="preserve"> and </w:t>
-      </w:r>
-      <w:r>
-        <w:rPr>
-          <w:rFonts w:ascii="Times New Roman" w:hAnsi="Times New Roman" w:cs="Times New Roman"/>
-          <w:sz w:val="32"/>
-          <w:szCs w:val="32"/>
-        </w:rPr>
-        <w:t>analyze</w:t>
-      </w:r>
-      <w:r>
-        <w:rPr>
-          <w:rFonts w:ascii="Times New Roman" w:hAnsi="Times New Roman" w:cs="Times New Roman"/>
-          <w:sz w:val="32"/>
-          <w:szCs w:val="32"/>
-        </w:rPr>
-        <w:t xml:space="preserve"> the overall functioning of this system </w:t>
-      </w:r>
-      <w:r>
-        <w:rPr>
-          <w:rFonts w:ascii="Times New Roman" w:hAnsi="Times New Roman" w:cs="Times New Roman"/>
-          <w:sz w:val="32"/>
-          <w:szCs w:val="32"/>
-        </w:rPr>
-        <w:t>remotely</w:t>
-      </w:r>
-      <w:r>
-        <w:rPr>
-          <w:rFonts w:ascii="Times New Roman" w:hAnsi="Times New Roman" w:cs="Times New Roman"/>
-          <w:sz w:val="32"/>
-          <w:szCs w:val="32"/>
-        </w:rPr>
-        <w:t>.</w:t>
+        <w:t>The major problems encountered in such</w:t>
+      </w:r>
+      <w:r>
+        <w:rPr>
+          <w:rFonts w:ascii="Times New Roman" w:hAnsi="Times New Roman" w:cs="Times New Roman"/>
+          <w:sz w:val="32"/>
+          <w:szCs w:val="32"/>
+        </w:rPr>
+        <w:t xml:space="preserve"> sites are fuel theft, unauthenticated entry, temperature fluctuations, unattended smoke detections, no way to check status of power supply, battery and the workability of the generator.</w:t>
       </w:r>
     </w:p>
     <w:p>
@@ -1426,15 +1394,23 @@
           <w:sz w:val="32"/>
           <w:szCs w:val="32"/>
         </w:rPr>
-        <w:t>The major problems encountered in such</w:t>
-      </w:r>
-      <w:r>
-        <w:rPr>
-          <w:rFonts w:ascii="Times New Roman" w:hAnsi="Times New Roman" w:cs="Times New Roman"/>
-          <w:sz w:val="32"/>
-          <w:szCs w:val="32"/>
-        </w:rPr>
-        <w:t xml:space="preserve"> sites are fuel theft, unauthenticated entry, temperature fluctuations, unattended smoke detections, no way to check status of power supply, battery and the workability of the generator.</w:t>
+        <w:t xml:space="preserve">The system will make use of temperature sensors to detect abnormal increase or decrease </w:t>
+      </w:r>
+      <w:r>
+        <w:rPr>
+          <w:rFonts w:ascii="Times New Roman" w:hAnsi="Times New Roman" w:cs="Times New Roman"/>
+          <w:sz w:val="32"/>
+          <w:szCs w:val="32"/>
+        </w:rPr>
+        <w:t>in temperature outside set threshold values, smoke sensors to detect abnormal presence of smoke, PIR sensors to detect presence of human in the site, RFID</w:t>
+      </w:r>
+      <w:r>
+        <w:rPr>
+          <w:rFonts w:ascii="Times New Roman" w:hAnsi="Times New Roman" w:cs="Times New Roman"/>
+          <w:sz w:val="32"/>
+          <w:szCs w:val="32"/>
+        </w:rPr>
+        <w:t xml:space="preserve"> authentication system.</w:t>
       </w:r>
     </w:p>
     <w:p>
@@ -1457,23 +1433,47 @@
           <w:sz w:val="32"/>
           <w:szCs w:val="32"/>
         </w:rPr>
-        <w:t xml:space="preserve">The system will make use of temperature sensors to detect abnormal increase or decrease </w:t>
-      </w:r>
-      <w:r>
-        <w:rPr>
-          <w:rFonts w:ascii="Times New Roman" w:hAnsi="Times New Roman" w:cs="Times New Roman"/>
-          <w:sz w:val="32"/>
-          <w:szCs w:val="32"/>
-        </w:rPr>
-        <w:t>in temperature outside set threshold values, smoke sensors to detect abnormal presence of smoke, PIR sensors to detect presence of human in the site, RFID</w:t>
-      </w:r>
-      <w:r>
-        <w:rPr>
-          <w:rFonts w:ascii="Times New Roman" w:hAnsi="Times New Roman" w:cs="Times New Roman"/>
-          <w:sz w:val="32"/>
-          <w:szCs w:val="32"/>
-        </w:rPr>
-        <w:t xml:space="preserve"> authentication system.</w:t>
+        <w:t xml:space="preserve">The </w:t>
+      </w:r>
+      <w:r>
+        <w:rPr>
+          <w:rFonts w:ascii="Times New Roman" w:hAnsi="Times New Roman" w:cs="Times New Roman"/>
+          <w:sz w:val="32"/>
+          <w:szCs w:val="32"/>
+        </w:rPr>
+        <w:t xml:space="preserve">system </w:t>
+      </w:r>
+      <w:r>
+        <w:rPr>
+          <w:rFonts w:ascii="Times New Roman" w:hAnsi="Times New Roman" w:cs="Times New Roman"/>
+          <w:sz w:val="32"/>
+          <w:szCs w:val="32"/>
+        </w:rPr>
+        <w:t>use</w:t>
+      </w:r>
+      <w:r>
+        <w:rPr>
+          <w:rFonts w:ascii="Times New Roman" w:hAnsi="Times New Roman" w:cs="Times New Roman"/>
+          <w:sz w:val="32"/>
+          <w:szCs w:val="32"/>
+        </w:rPr>
+        <w:t xml:space="preserve">s </w:t>
+      </w:r>
+      <w:r>
+        <w:rPr>
+          <w:rFonts w:ascii="Times New Roman" w:hAnsi="Times New Roman" w:cs="Times New Roman"/>
+          <w:sz w:val="32"/>
+          <w:szCs w:val="32"/>
+        </w:rPr>
+        <w:t>Global System for Mobile (GSM) Short Message Service protocol to send instant messages about each activity in the cell site using a GSM modem.</w:t>
+      </w:r>
+      <w:r>
+        <w:rPr>
+          <w:rFonts w:ascii="Times New Roman" w:hAnsi="Times New Roman" w:cs="Times New Roman"/>
+          <w:sz w:val="32"/>
+          <w:szCs w:val="32"/>
+        </w:rPr>
+        <w:t xml:space="preserve"> This information will be displayed and interpreted on a web interface running locally on a PC management office which can then be used for analyses and control.</w:t>
       </w:r>
     </w:p>
     <w:p>
@@ -1486,57 +1486,55 @@
         <w:jc w:val="both"/>
         <w:rPr>
           <w:rFonts w:ascii="Times New Roman" w:hAnsi="Times New Roman" w:cs="Times New Roman"/>
-          <w:sz w:val="32"/>
-          <w:szCs w:val="32"/>
-        </w:rPr>
-      </w:pPr>
-      <w:r>
-        <w:rPr>
-          <w:rFonts w:ascii="Times New Roman" w:hAnsi="Times New Roman" w:cs="Times New Roman"/>
-          <w:sz w:val="32"/>
-          <w:szCs w:val="32"/>
-        </w:rPr>
-        <w:t xml:space="preserve">The </w:t>
-      </w:r>
-      <w:r>
-        <w:rPr>
-          <w:rFonts w:ascii="Times New Roman" w:hAnsi="Times New Roman" w:cs="Times New Roman"/>
-          <w:sz w:val="32"/>
-          <w:szCs w:val="32"/>
-        </w:rPr>
-        <w:t xml:space="preserve">system </w:t>
-      </w:r>
-      <w:r>
-        <w:rPr>
-          <w:rFonts w:ascii="Times New Roman" w:hAnsi="Times New Roman" w:cs="Times New Roman"/>
-          <w:sz w:val="32"/>
-          <w:szCs w:val="32"/>
-        </w:rPr>
-        <w:t>use</w:t>
-      </w:r>
-      <w:r>
-        <w:rPr>
-          <w:rFonts w:ascii="Times New Roman" w:hAnsi="Times New Roman" w:cs="Times New Roman"/>
-          <w:sz w:val="32"/>
-          <w:szCs w:val="32"/>
-        </w:rPr>
-        <w:t xml:space="preserve">s </w:t>
-      </w:r>
-      <w:r>
-        <w:rPr>
-          <w:rFonts w:ascii="Times New Roman" w:hAnsi="Times New Roman" w:cs="Times New Roman"/>
-          <w:sz w:val="32"/>
-          <w:szCs w:val="32"/>
-        </w:rPr>
-        <w:t>Global System for Mobile (GSM) Short Message Service protocol to send instant messages about each activity in the cell site using a GSM modem.</w:t>
-      </w:r>
-      <w:r>
-        <w:rPr>
-          <w:rFonts w:ascii="Times New Roman" w:hAnsi="Times New Roman" w:cs="Times New Roman"/>
-          <w:sz w:val="32"/>
-          <w:szCs w:val="32"/>
-        </w:rPr>
-        <w:t xml:space="preserve"> This information will be displayed and interpreted on a web interface running locally on a PC management office which can then be used for analyses and control.</w:t>
+          <w:i/>
+          <w:sz w:val="32"/>
+          <w:szCs w:val="32"/>
+        </w:rPr>
+      </w:pPr>
+      <w:r>
+        <w:rPr>
+          <w:rFonts w:ascii="Times New Roman" w:hAnsi="Times New Roman" w:cs="Times New Roman"/>
+          <w:b/>
+          <w:sz w:val="32"/>
+          <w:szCs w:val="32"/>
+        </w:rPr>
+        <w:t>Keywords:</w:t>
+      </w:r>
+      <w:r>
+        <w:rPr>
+          <w:rFonts w:ascii="Times New Roman" w:hAnsi="Times New Roman" w:cs="Times New Roman"/>
+          <w:b/>
+          <w:sz w:val="32"/>
+          <w:szCs w:val="32"/>
+        </w:rPr>
+        <w:t xml:space="preserve"> </w:t>
+      </w:r>
+      <w:r>
+        <w:rPr>
+          <w:rFonts w:ascii="Times New Roman" w:hAnsi="Times New Roman" w:cs="Times New Roman"/>
+          <w:i/>
+          <w:sz w:val="32"/>
+          <w:szCs w:val="32"/>
+        </w:rPr>
+        <w:t>Arduino Uno, sensors, GSM, SMS, base station.</w:t>
+      </w:r>
+    </w:p>
+    <w:p>
+      <w:pPr>
+        <w:pStyle w:val="Heading1"/>
+      </w:pPr>
+      <w:r>
+        <w:lastRenderedPageBreak/>
+        <w:t>CH</w:t>
+      </w:r>
+      <w:r>
+        <w:t xml:space="preserve">APTER </w:t>
+      </w:r>
+      <w:r>
+        <w:t>ONE</w:t>
+      </w:r>
+      <w:r>
+        <w:t>. GENERAL INTRODUCTION</w:t>
       </w:r>
     </w:p>
     <w:p>
@@ -1546,41 +1544,14 @@
           <w:tab w:val="left" w:pos="5955"/>
         </w:tabs>
         <w:spacing w:line="360" w:lineRule="auto"/>
-        <w:jc w:val="both"/>
-        <w:rPr>
-          <w:rFonts w:ascii="Times New Roman" w:hAnsi="Times New Roman" w:cs="Times New Roman"/>
-          <w:i/>
-          <w:sz w:val="32"/>
-          <w:szCs w:val="32"/>
-        </w:rPr>
-      </w:pPr>
-      <w:r>
-        <w:rPr>
-          <w:rFonts w:ascii="Times New Roman" w:hAnsi="Times New Roman" w:cs="Times New Roman"/>
-          <w:b/>
-          <w:sz w:val="32"/>
-          <w:szCs w:val="32"/>
-        </w:rPr>
-        <w:t>Keywords:</w:t>
-      </w:r>
-      <w:r>
-        <w:rPr>
-          <w:rFonts w:ascii="Times New Roman" w:hAnsi="Times New Roman" w:cs="Times New Roman"/>
-          <w:b/>
-          <w:sz w:val="32"/>
-          <w:szCs w:val="32"/>
-        </w:rPr>
-        <w:t xml:space="preserve"> </w:t>
-      </w:r>
-      <w:r>
-        <w:rPr>
-          <w:rFonts w:ascii="Times New Roman" w:hAnsi="Times New Roman" w:cs="Times New Roman"/>
-          <w:i/>
-          <w:sz w:val="32"/>
-          <w:szCs w:val="32"/>
-        </w:rPr>
-        <w:t>Arduino Uno, sensors, GSM, SMS, base station.</w:t>
-      </w:r>
+        <w:rPr>
+          <w:rFonts w:ascii="Times New Roman" w:hAnsi="Times New Roman" w:cs="Times New Roman"/>
+          <w:sz w:val="28"/>
+          <w:szCs w:val="28"/>
+        </w:rPr>
+      </w:pPr>
+      <w:bookmarkStart w:id="0" w:name="_GoBack"/>
+      <w:bookmarkEnd w:id="0"/>
     </w:p>
     <w:p>
       <w:pPr>
@@ -1589,53 +1560,12 @@
           <w:tab w:val="left" w:pos="5955"/>
         </w:tabs>
         <w:spacing w:line="360" w:lineRule="auto"/>
-        <w:jc w:val="center"/>
-        <w:rPr>
-          <w:rFonts w:ascii="Times New Roman" w:hAnsi="Times New Roman" w:cs="Times New Roman"/>
-          <w:b/>
-          <w:sz w:val="32"/>
-          <w:szCs w:val="32"/>
-        </w:rPr>
-      </w:pPr>
-      <w:r>
-        <w:rPr>
-          <w:rFonts w:ascii="Times New Roman" w:hAnsi="Times New Roman" w:cs="Times New Roman"/>
-          <w:b/>
-          <w:sz w:val="32"/>
-          <w:szCs w:val="32"/>
-        </w:rPr>
-        <w:lastRenderedPageBreak/>
-        <w:t>CH</w:t>
-      </w:r>
-      <w:r>
-        <w:rPr>
-          <w:rFonts w:ascii="Times New Roman" w:hAnsi="Times New Roman" w:cs="Times New Roman"/>
-          <w:b/>
-          <w:sz w:val="32"/>
-          <w:szCs w:val="32"/>
-        </w:rPr>
-        <w:t xml:space="preserve">APTER </w:t>
-      </w:r>
-      <w:r>
-        <w:rPr>
-          <w:rFonts w:ascii="Times New Roman" w:hAnsi="Times New Roman" w:cs="Times New Roman"/>
-          <w:b/>
-          <w:sz w:val="32"/>
-          <w:szCs w:val="32"/>
-        </w:rPr>
-        <w:t>ONE</w:t>
-      </w:r>
-      <w:r>
-        <w:rPr>
-          <w:rFonts w:ascii="Times New Roman" w:hAnsi="Times New Roman" w:cs="Times New Roman"/>
-          <w:b/>
-          <w:sz w:val="32"/>
-          <w:szCs w:val="32"/>
-        </w:rPr>
-        <w:t>. GENERAL INTRODUCTION</w:t>
-      </w:r>
-      <w:bookmarkStart w:id="0" w:name="_GoBack"/>
-      <w:bookmarkEnd w:id="0"/>
+        <w:rPr>
+          <w:rFonts w:ascii="Times New Roman" w:hAnsi="Times New Roman" w:cs="Times New Roman"/>
+          <w:sz w:val="28"/>
+          <w:szCs w:val="28"/>
+        </w:rPr>
+      </w:pPr>
     </w:p>
     <w:p>
       <w:pPr>
@@ -1646,9 +1576,8 @@
         <w:spacing w:line="360" w:lineRule="auto"/>
         <w:rPr>
           <w:rFonts w:ascii="Times New Roman" w:hAnsi="Times New Roman" w:cs="Times New Roman"/>
-          <w:b/>
-          <w:sz w:val="32"/>
-          <w:szCs w:val="32"/>
+          <w:sz w:val="28"/>
+          <w:szCs w:val="28"/>
         </w:rPr>
       </w:pPr>
     </w:p>
@@ -1883,48 +1812,6 @@
           <w:tab w:val="left" w:pos="5955"/>
         </w:tabs>
         <w:spacing w:line="360" w:lineRule="auto"/>
-        <w:rPr>
-          <w:rFonts w:ascii="Times New Roman" w:hAnsi="Times New Roman" w:cs="Times New Roman"/>
-          <w:sz w:val="28"/>
-          <w:szCs w:val="28"/>
-        </w:rPr>
-      </w:pPr>
-    </w:p>
-    <w:p>
-      <w:pPr>
-        <w:tabs>
-          <w:tab w:val="center" w:pos="4680"/>
-          <w:tab w:val="left" w:pos="5955"/>
-        </w:tabs>
-        <w:spacing w:line="360" w:lineRule="auto"/>
-        <w:rPr>
-          <w:rFonts w:ascii="Times New Roman" w:hAnsi="Times New Roman" w:cs="Times New Roman"/>
-          <w:sz w:val="28"/>
-          <w:szCs w:val="28"/>
-        </w:rPr>
-      </w:pPr>
-    </w:p>
-    <w:p>
-      <w:pPr>
-        <w:tabs>
-          <w:tab w:val="center" w:pos="4680"/>
-          <w:tab w:val="left" w:pos="5955"/>
-        </w:tabs>
-        <w:spacing w:line="360" w:lineRule="auto"/>
-        <w:rPr>
-          <w:rFonts w:ascii="Times New Roman" w:hAnsi="Times New Roman" w:cs="Times New Roman"/>
-          <w:sz w:val="28"/>
-          <w:szCs w:val="28"/>
-        </w:rPr>
-      </w:pPr>
-    </w:p>
-    <w:p>
-      <w:pPr>
-        <w:tabs>
-          <w:tab w:val="center" w:pos="4680"/>
-          <w:tab w:val="left" w:pos="5955"/>
-        </w:tabs>
-        <w:spacing w:line="360" w:lineRule="auto"/>
         <w:jc w:val="center"/>
         <w:rPr>
           <w:rFonts w:ascii="Times New Roman" w:hAnsi="Times New Roman" w:cs="Times New Roman"/>
@@ -1940,6 +1827,7 @@
           <w:sz w:val="32"/>
           <w:szCs w:val="32"/>
         </w:rPr>
+        <w:lastRenderedPageBreak/>
         <w:t>REFERENCES</w:t>
       </w:r>
     </w:p>
@@ -2486,6 +2374,30 @@
     <w:name w:val="Normal"/>
     <w:qFormat/>
   </w:style>
+  <w:style w:type="paragraph" w:styleId="Heading1">
+    <w:name w:val="heading 1"/>
+    <w:basedOn w:val="Normal"/>
+    <w:next w:val="Normal"/>
+    <w:link w:val="Heading1Char"/>
+    <w:autoRedefine/>
+    <w:uiPriority w:val="9"/>
+    <w:qFormat/>
+    <w:rsid w:val="000C3229"/>
+    <w:pPr>
+      <w:keepNext/>
+      <w:keepLines/>
+      <w:spacing w:before="120" w:after="120"/>
+      <w:jc w:val="center"/>
+      <w:outlineLvl w:val="0"/>
+    </w:pPr>
+    <w:rPr>
+      <w:rFonts w:ascii="Times New Roman" w:eastAsiaTheme="majorEastAsia" w:hAnsi="Times New Roman" w:cstheme="majorBidi"/>
+      <w:b/>
+      <w:color w:val="000000" w:themeColor="text1"/>
+      <w:sz w:val="32"/>
+      <w:szCs w:val="32"/>
+    </w:rPr>
+  </w:style>
   <w:style w:type="character" w:default="1" w:styleId="DefaultParagraphFont">
     <w:name w:val="Default Paragraph Font"/>
     <w:uiPriority w:val="1"/>
@@ -2523,6 +2435,20 @@
       <w:ind w:left="720"/>
       <w:contextualSpacing/>
     </w:pPr>
+  </w:style>
+  <w:style w:type="character" w:customStyle="1" w:styleId="Heading1Char">
+    <w:name w:val="Heading 1 Char"/>
+    <w:basedOn w:val="DefaultParagraphFont"/>
+    <w:link w:val="Heading1"/>
+    <w:uiPriority w:val="9"/>
+    <w:rsid w:val="000C3229"/>
+    <w:rPr>
+      <w:rFonts w:ascii="Times New Roman" w:eastAsiaTheme="majorEastAsia" w:hAnsi="Times New Roman" w:cstheme="majorBidi"/>
+      <w:b/>
+      <w:color w:val="000000" w:themeColor="text1"/>
+      <w:sz w:val="32"/>
+      <w:szCs w:val="32"/>
+    </w:rPr>
   </w:style>
 </w:styles>
 </file>

</xml_diff>